<commit_message>
Update 0709 & Upload 0710
</commit_message>
<xml_diff>
--- a/7월/07_09_개인정리.docx
+++ b/7월/07_09_개인정리.docx
@@ -17,19 +17,11 @@
       <w:pPr>
         <w:pStyle w:val="2"/>
       </w:pPr>
-      <w:proofErr w:type="spellStart"/>
       <w:r>
         <w:rPr>
           <w:rFonts w:hint="eastAsia"/>
         </w:rPr>
-        <w:t>머신러닝</w:t>
-      </w:r>
-      <w:proofErr w:type="spellEnd"/>
-      <w:r>
-        <w:rPr>
-          <w:rFonts w:hint="eastAsia"/>
-        </w:rPr>
-        <w:t xml:space="preserve"> </w:t>
+        <w:t xml:space="preserve">머신러닝 </w:t>
       </w:r>
       <w:r>
         <w:t>5</w:t>
@@ -45,30 +37,19 @@
       <w:pPr>
         <w:pStyle w:val="3"/>
         <w:ind w:left="1000" w:hanging="400"/>
+      </w:pPr>
+      <w:r>
         <w:rPr>
           <w:rFonts w:hint="eastAsia"/>
         </w:rPr>
-      </w:pPr>
-      <w:proofErr w:type="spellStart"/>
+        <w:t>머신러닝의 유형</w:t>
+      </w:r>
+    </w:p>
+    <w:p>
       <w:r>
         <w:rPr>
           <w:rFonts w:hint="eastAsia"/>
         </w:rPr>
-        <w:t>머신러닝의</w:t>
-      </w:r>
-      <w:proofErr w:type="spellEnd"/>
-      <w:r>
-        <w:rPr>
-          <w:rFonts w:hint="eastAsia"/>
-        </w:rPr>
-        <w:t xml:space="preserve"> 유형</w:t>
-      </w:r>
-    </w:p>
-    <w:p>
-      <w:r>
-        <w:rPr>
-          <w:rFonts w:hint="eastAsia"/>
-        </w:rPr>
         <w:t>정답</w:t>
       </w:r>
       <w:r>
@@ -78,84 +59,6 @@
     <w:p>
       <w:r>
         <w:t>- 지도학습 : 명시적인 정답 데이터를 가지고 규칙을 찾음</w:t>
-      </w:r>
-    </w:p>
-    <w:p>
-      <w:pPr>
-        <w:ind w:firstLine="800"/>
-        <w:rPr>
-          <w:rFonts w:hint="eastAsia"/>
-        </w:rPr>
-      </w:pPr>
-      <w:r>
-        <w:rPr>
-          <w:rFonts w:hint="eastAsia"/>
-        </w:rPr>
-        <w:t>•</w:t>
-      </w:r>
-      <w:r>
-        <w:t xml:space="preserve"> 정답 데이터를</w:t>
-      </w:r>
-      <w:r>
-        <w:rPr>
-          <w:rFonts w:hint="eastAsia"/>
-        </w:rPr>
-        <w:t xml:space="preserve"> </w:t>
-      </w:r>
-      <w:r>
-        <w:rPr>
-          <w:rFonts w:hint="eastAsia"/>
-        </w:rPr>
-        <w:t>포함한</w:t>
-      </w:r>
-      <w:r>
-        <w:t xml:space="preserve"> 전체</w:t>
-      </w:r>
-      <w:r>
-        <w:rPr>
-          <w:rFonts w:hint="eastAsia"/>
-        </w:rPr>
-        <w:t xml:space="preserve"> </w:t>
-      </w:r>
-      <w:r>
-        <w:rPr>
-          <w:rFonts w:hint="eastAsia"/>
-        </w:rPr>
-        <w:t>데이터를</w:t>
-      </w:r>
-      <w:r>
-        <w:rPr>
-          <w:rFonts w:hint="eastAsia"/>
-        </w:rPr>
-        <w:t xml:space="preserve"> </w:t>
-      </w:r>
-      <w:proofErr w:type="spellStart"/>
-      <w:r>
-        <w:rPr>
-          <w:rFonts w:hint="eastAsia"/>
-        </w:rPr>
-        <w:t>머신러닝</w:t>
-      </w:r>
-      <w:proofErr w:type="spellEnd"/>
-      <w:r>
-        <w:rPr>
-          <w:rFonts w:hint="eastAsia"/>
-        </w:rPr>
-        <w:t xml:space="preserve"> </w:t>
-      </w:r>
-      <w:r>
-        <w:rPr>
-          <w:rFonts w:hint="eastAsia"/>
-        </w:rPr>
-        <w:t>알고리즘에</w:t>
-      </w:r>
-      <w:r>
-        <w:t xml:space="preserve"> 적용</w:t>
-      </w:r>
-    </w:p>
-    <w:p>
-      <w:r>
-        <w:t>- 비지도학습 : 정답 데이터 없이 규칙을 찾음</w:t>
       </w:r>
     </w:p>
     <w:p>
@@ -169,7 +72,30 @@
         <w:t>•</w:t>
       </w:r>
       <w:r>
-        <w:t xml:space="preserve"> 정답 데이터 없음</w:t>
+        <w:t xml:space="preserve"> 정답 데이터를</w:t>
+      </w:r>
+      <w:r>
+        <w:rPr>
+          <w:rFonts w:hint="eastAsia"/>
+        </w:rPr>
+        <w:t xml:space="preserve"> 포함한</w:t>
+      </w:r>
+      <w:r>
+        <w:t xml:space="preserve"> 전체</w:t>
+      </w:r>
+      <w:r>
+        <w:rPr>
+          <w:rFonts w:hint="eastAsia"/>
+        </w:rPr>
+        <w:t xml:space="preserve"> 데이터를 머신러닝 알고리즘에</w:t>
+      </w:r>
+      <w:r>
+        <w:t xml:space="preserve"> 적용</w:t>
+      </w:r>
+    </w:p>
+    <w:p>
+      <w:r>
+        <w:t>- 비지도학습 : 정답 데이터 없이 규칙을 찾음</w:t>
       </w:r>
     </w:p>
     <w:p>
@@ -183,22 +109,7 @@
         <w:t>•</w:t>
       </w:r>
       <w:r>
-        <w:t xml:space="preserve"> 학습을 통해</w:t>
-      </w:r>
-      <w:r>
-        <w:rPr>
-          <w:rFonts w:hint="eastAsia"/>
-        </w:rPr>
-        <w:t xml:space="preserve"> </w:t>
-      </w:r>
-      <w:r>
-        <w:rPr>
-          <w:rFonts w:hint="eastAsia"/>
-        </w:rPr>
-        <w:t>규칙을</w:t>
-      </w:r>
-      <w:r>
-        <w:t xml:space="preserve"> 찾아냄</w:t>
+        <w:t xml:space="preserve"> 정답 데이터 없음</w:t>
       </w:r>
     </w:p>
     <w:p>
@@ -212,53 +123,56 @@
         <w:t>•</w:t>
       </w:r>
       <w:r>
+        <w:t xml:space="preserve"> 학습을 통해</w:t>
+      </w:r>
+      <w:r>
+        <w:rPr>
+          <w:rFonts w:hint="eastAsia"/>
+        </w:rPr>
+        <w:t xml:space="preserve"> 규칙을</w:t>
+      </w:r>
+      <w:r>
+        <w:t xml:space="preserve"> 찾아냄</w:t>
+      </w:r>
+    </w:p>
+    <w:p>
+      <w:pPr>
+        <w:ind w:firstLine="800"/>
+      </w:pPr>
+      <w:r>
+        <w:rPr>
+          <w:rFonts w:hint="eastAsia"/>
+        </w:rPr>
+        <w:t>•</w:t>
+      </w:r>
+      <w:r>
         <w:t xml:space="preserve"> 서로 비슷한</w:t>
       </w:r>
       <w:r>
         <w:rPr>
           <w:rFonts w:hint="eastAsia"/>
         </w:rPr>
-        <w:t xml:space="preserve"> 데</w:t>
-      </w:r>
+        <w:t xml:space="preserve"> 데이터를</w:t>
+      </w:r>
+      <w:r>
+        <w:t xml:space="preserve"> 그룹화</w:t>
+      </w:r>
+    </w:p>
+    <w:p>
       <w:r>
         <w:rPr>
           <w:rFonts w:hint="eastAsia"/>
         </w:rPr>
-        <w:t>이터를</w:t>
-      </w:r>
-      <w:r>
-        <w:t xml:space="preserve"> 그룹화</w:t>
-      </w:r>
-    </w:p>
-    <w:p>
+        <w:t>지도학습은</w:t>
+      </w:r>
+      <w:r>
+        <w:t xml:space="preserve"> 수치 등의 값을 예측하는 회귀, 예/아니오 등의 범주를 예측하는 분류로 나눠지며</w:t>
+      </w:r>
       <w:r>
         <w:rPr>
           <w:rFonts w:hint="eastAsia"/>
         </w:rPr>
-        <w:t>지도학습은</w:t>
-      </w:r>
-      <w:r>
-        <w:t xml:space="preserve"> 수치 등의 값을 예측하는 회귀, 예/</w:t>
-      </w:r>
-      <w:proofErr w:type="spellStart"/>
-      <w:r>
-        <w:t>아니오</w:t>
-      </w:r>
-      <w:proofErr w:type="spellEnd"/>
-      <w:r>
-        <w:t xml:space="preserve"> 등의 범주를 예측하는 분류로 나눠지며</w:t>
-      </w:r>
-      <w:r>
-        <w:rPr>
-          <w:rFonts w:hint="eastAsia"/>
-        </w:rPr>
-        <w:t xml:space="preserve"> </w:t>
-      </w:r>
-      <w:r>
-        <w:rPr>
-          <w:rFonts w:hint="eastAsia"/>
-        </w:rPr>
-        <w:t>비지도학습은</w:t>
+        <w:t xml:space="preserve"> 비지도학습은</w:t>
       </w:r>
       <w:r>
         <w:t xml:space="preserve"> 유사한 항목을 그룹화한 군집 등이 있음</w:t>
@@ -266,6 +180,9 @@
     </w:p>
     <w:p>
       <w:r>
+        <w:rPr>
+          <w:noProof/>
+        </w:rPr>
         <w:drawing>
           <wp:inline distT="0" distB="0" distL="0" distR="0" wp14:anchorId="5CB7C459" wp14:editId="72A01B0E">
             <wp:extent cx="5731510" cy="2196465"/>
@@ -307,36 +224,28 @@
       <w:pPr>
         <w:pStyle w:val="3"/>
         <w:ind w:left="1000" w:hanging="400"/>
+      </w:pPr>
+      <w:r>
         <w:rPr>
           <w:rFonts w:hint="eastAsia"/>
         </w:rPr>
-      </w:pPr>
-      <w:proofErr w:type="spellStart"/>
+        <w:t xml:space="preserve">머신러닝 </w:t>
+      </w:r>
+      <w:r>
+        <w:t>5</w:t>
+      </w:r>
       <w:r>
         <w:rPr>
           <w:rFonts w:hint="eastAsia"/>
         </w:rPr>
-        <w:t>머신러닝</w:t>
-      </w:r>
-      <w:proofErr w:type="spellEnd"/>
-      <w:r>
-        <w:rPr>
-          <w:rFonts w:hint="eastAsia"/>
-        </w:rPr>
-        <w:t xml:space="preserve"> </w:t>
-      </w:r>
-      <w:r>
-        <w:t>5</w:t>
-      </w:r>
-      <w:r>
-        <w:rPr>
-          <w:rFonts w:hint="eastAsia"/>
-        </w:rPr>
         <w:t>단계 프로세스</w:t>
       </w:r>
     </w:p>
     <w:p>
       <w:r>
+        <w:rPr>
+          <w:noProof/>
+        </w:rPr>
         <w:drawing>
           <wp:inline distT="0" distB="0" distL="0" distR="0" wp14:anchorId="06DFF1CB" wp14:editId="44B5D896">
             <wp:extent cx="5731510" cy="1534160"/>
@@ -379,38 +288,28 @@
         <w:pStyle w:val="3"/>
         <w:ind w:left="1000" w:hanging="400"/>
       </w:pPr>
-      <w:proofErr w:type="spellStart"/>
       <w:r>
         <w:rPr>
           <w:rFonts w:hint="eastAsia"/>
         </w:rPr>
         <w:lastRenderedPageBreak/>
-        <w:t>머신러닝</w:t>
-      </w:r>
-      <w:proofErr w:type="spellEnd"/>
+        <w:t xml:space="preserve">머신러닝 모델링 </w:t>
+      </w:r>
+      <w:r>
+        <w:t>6</w:t>
+      </w:r>
       <w:r>
         <w:rPr>
           <w:rFonts w:hint="eastAsia"/>
         </w:rPr>
-        <w:t xml:space="preserve"> 모델링 </w:t>
-      </w:r>
-      <w:r>
-        <w:t>6</w:t>
-      </w:r>
-      <w:r>
-        <w:rPr>
-          <w:rFonts w:hint="eastAsia"/>
-        </w:rPr>
         <w:t>단계</w:t>
       </w:r>
     </w:p>
     <w:p>
-      <w:pPr>
-        <w:rPr>
-          <w:rFonts w:hint="eastAsia"/>
-        </w:rPr>
-      </w:pPr>
-      <w:r>
+      <w:r>
+        <w:rPr>
+          <w:noProof/>
+        </w:rPr>
         <w:drawing>
           <wp:inline distT="0" distB="0" distL="0" distR="0" wp14:anchorId="639478FC" wp14:editId="4887FC9E">
             <wp:extent cx="5731510" cy="2475865"/>
@@ -448,13 +347,7 @@
         </w:drawing>
       </w:r>
     </w:p>
-    <w:p>
-      <w:pPr>
-        <w:rPr>
-          <w:rFonts w:hint="eastAsia"/>
-        </w:rPr>
-      </w:pPr>
-    </w:p>
+    <w:p/>
     <w:p>
       <w:pPr>
         <w:pStyle w:val="2"/>
@@ -489,82 +382,46 @@
         <w:rPr>
           <w:rFonts w:hint="eastAsia"/>
         </w:rPr>
-        <w:t xml:space="preserve"> </w:t>
+        <w:t xml:space="preserve"> 기준으로</w:t>
+      </w:r>
+      <w:r>
+        <w:t xml:space="preserve"> 새로운 데이터의</w:t>
       </w:r>
       <w:r>
         <w:rPr>
           <w:rFonts w:hint="eastAsia"/>
         </w:rPr>
-        <w:t>기준으로</w:t>
-      </w:r>
-      <w:r>
-        <w:t xml:space="preserve"> 새로운 데이터의</w:t>
+        <w:t xml:space="preserve"> 클래스를</w:t>
+      </w:r>
+      <w:r>
+        <w:t xml:space="preserve"> 분류</w:t>
+      </w:r>
+    </w:p>
+    <w:p>
+      <w:r>
+        <w:t>2) 지도학습 알고리즘</w:t>
+      </w:r>
+    </w:p>
+    <w:p>
+      <w:r>
+        <w:t>3) 다수가 속한 클래스로 분류</w:t>
+      </w:r>
+    </w:p>
+    <w:p>
+      <w:r>
+        <w:t>4) 회귀일때는 유사한 레코드들의</w:t>
       </w:r>
       <w:r>
         <w:rPr>
           <w:rFonts w:hint="eastAsia"/>
         </w:rPr>
-        <w:t xml:space="preserve"> </w:t>
-      </w:r>
-      <w:r>
-        <w:rPr>
-          <w:rFonts w:hint="eastAsia"/>
-        </w:rPr>
-        <w:t>클래스를</w:t>
-      </w:r>
-      <w:r>
-        <w:t xml:space="preserve"> 분류</w:t>
-      </w:r>
-    </w:p>
-    <w:p>
-      <w:r>
-        <w:t>2) 지도학습 알고리즘</w:t>
-      </w:r>
-    </w:p>
-    <w:p>
-      <w:r>
-        <w:t>3) 다수가 속한 클래스로 분류</w:t>
-      </w:r>
-    </w:p>
-    <w:p>
-      <w:pPr>
-        <w:rPr>
-          <w:rFonts w:hint="eastAsia"/>
-        </w:rPr>
-      </w:pPr>
-      <w:r>
-        <w:t>4) 회귀일때는 유사한 레코드들의</w:t>
-      </w:r>
-      <w:r>
-        <w:rPr>
-          <w:rFonts w:hint="eastAsia"/>
-        </w:rPr>
-        <w:t xml:space="preserve"> </w:t>
-      </w:r>
-      <w:r>
-        <w:rPr>
-          <w:rFonts w:hint="eastAsia"/>
-        </w:rPr>
-        <w:t>평균을</w:t>
-      </w:r>
-      <w:r>
-        <w:t xml:space="preserve"> </w:t>
-      </w:r>
-      <w:proofErr w:type="spellStart"/>
-      <w:r>
-        <w:t>예측값으로</w:t>
-      </w:r>
-      <w:proofErr w:type="spellEnd"/>
-      <w:r>
-        <w:t xml:space="preserve"> 사용</w:t>
-      </w:r>
-    </w:p>
-    <w:p>
-      <w:pPr>
-        <w:rPr>
-          <w:rFonts w:hint="eastAsia"/>
-        </w:rPr>
-      </w:pPr>
+        <w:t xml:space="preserve"> 평균을</w:t>
+      </w:r>
+      <w:r>
+        <w:t xml:space="preserve"> 예측값으로 사용</w:t>
+      </w:r>
+    </w:p>
+    <w:p>
       <w:r>
         <w:rPr>
           <w:rFonts w:hint="eastAsia"/>
@@ -594,15 +451,7 @@
         <w:t>결과값을</w:t>
       </w:r>
       <w:r>
-        <w:t xml:space="preserve"> 예측하는 회귀식에 </w:t>
-      </w:r>
-      <w:proofErr w:type="spellStart"/>
-      <w:r>
-        <w:t>로짓</w:t>
-      </w:r>
-      <w:proofErr w:type="spellEnd"/>
-      <w:r>
-        <w:t>(logit, 로그함수)을 이용하여 결과값을 0~1사이의 범위로 출</w:t>
+        <w:t xml:space="preserve"> 예측하는 회귀식에 로짓(logit, 로그함수)을 이용하여 결과값을 0~1사이의 범위로 출</w:t>
       </w:r>
       <w:r>
         <w:rPr>
@@ -617,32 +466,10 @@
         <w:rPr>
           <w:rFonts w:hint="eastAsia"/>
         </w:rPr>
-        <w:t xml:space="preserve"> </w:t>
-      </w:r>
-      <w:r>
-        <w:rPr>
-          <w:rFonts w:hint="eastAsia"/>
-        </w:rPr>
-        <w:t>분류하는</w:t>
-      </w:r>
-      <w:r>
-        <w:t xml:space="preserve"> </w:t>
-      </w:r>
-      <w:proofErr w:type="spellStart"/>
-      <w:r>
-        <w:t>머신러닝</w:t>
-      </w:r>
-      <w:proofErr w:type="spellEnd"/>
-      <w:r>
-        <w:t xml:space="preserve"> 모델 → 반응변수가 </w:t>
-      </w:r>
-      <w:proofErr w:type="spellStart"/>
-      <w:r>
-        <w:t>범주형인</w:t>
-      </w:r>
-      <w:proofErr w:type="spellEnd"/>
-      <w:r>
-        <w:t xml:space="preserve"> 경우에 적용되는 회귀분석모형</w:t>
+        <w:t xml:space="preserve"> 분류하는</w:t>
+      </w:r>
+      <w:r>
+        <w:t xml:space="preserve"> 머신러닝 모델 → 반응변수가 범주형인 경우에 적용되는 회귀분석모형</w:t>
       </w:r>
     </w:p>
     <w:p>
@@ -675,6 +502,9 @@
     </w:p>
     <w:p>
       <w:r>
+        <w:rPr>
+          <w:noProof/>
+        </w:rPr>
         <w:drawing>
           <wp:inline distT="0" distB="0" distL="0" distR="0" wp14:anchorId="00056D4C" wp14:editId="47B51767">
             <wp:extent cx="5731510" cy="2428875"/>
@@ -714,6 +544,9 @@
     </w:p>
     <w:p>
       <w:r>
+        <w:rPr>
+          <w:noProof/>
+        </w:rPr>
         <w:drawing>
           <wp:inline distT="0" distB="0" distL="0" distR="0" wp14:anchorId="516440A7" wp14:editId="4A9874A1">
             <wp:extent cx="5731510" cy="3082925"/>
@@ -753,6 +586,9 @@
     </w:p>
     <w:p>
       <w:r>
+        <w:rPr>
+          <w:noProof/>
+        </w:rPr>
         <w:drawing>
           <wp:inline distT="0" distB="0" distL="0" distR="0" wp14:anchorId="65141006" wp14:editId="3CF472FB">
             <wp:extent cx="5731510" cy="2451735"/>
@@ -792,6 +628,9 @@
     </w:p>
     <w:p>
       <w:r>
+        <w:rPr>
+          <w:noProof/>
+        </w:rPr>
         <w:lastRenderedPageBreak/>
         <w:drawing>
           <wp:inline distT="0" distB="0" distL="0" distR="0" wp14:anchorId="5B64919C" wp14:editId="3C32EB1C">
@@ -832,6 +671,9 @@
     </w:p>
     <w:p>
       <w:r>
+        <w:rPr>
+          <w:noProof/>
+        </w:rPr>
         <w:drawing>
           <wp:inline distT="0" distB="0" distL="0" distR="0" wp14:anchorId="4100A43F" wp14:editId="3A20A2C3">
             <wp:extent cx="5731510" cy="869950"/>
@@ -871,6 +713,9 @@
     </w:p>
     <w:p>
       <w:r>
+        <w:rPr>
+          <w:noProof/>
+        </w:rPr>
         <w:drawing>
           <wp:inline distT="0" distB="0" distL="0" distR="0" wp14:anchorId="260E1878" wp14:editId="35CA3526">
             <wp:extent cx="5731510" cy="650875"/>
@@ -910,6 +755,9 @@
     </w:p>
     <w:p>
       <w:r>
+        <w:rPr>
+          <w:noProof/>
+        </w:rPr>
         <w:drawing>
           <wp:inline distT="0" distB="0" distL="0" distR="0" wp14:anchorId="2CE56B7B" wp14:editId="0CE3E7B5">
             <wp:extent cx="5731510" cy="1179195"/>
@@ -949,6 +797,9 @@
     </w:p>
     <w:p>
       <w:r>
+        <w:rPr>
+          <w:noProof/>
+        </w:rPr>
         <w:drawing>
           <wp:inline distT="0" distB="0" distL="0" distR="0" wp14:anchorId="1322BCB6" wp14:editId="7826E569">
             <wp:extent cx="5731510" cy="1009650"/>
@@ -987,12 +838,10 @@
       </w:r>
     </w:p>
     <w:p>
-      <w:pPr>
-        <w:rPr>
-          <w:rFonts w:hint="eastAsia"/>
-        </w:rPr>
-      </w:pPr>
-      <w:r>
+      <w:r>
+        <w:rPr>
+          <w:noProof/>
+        </w:rPr>
         <w:drawing>
           <wp:inline distT="0" distB="0" distL="0" distR="0" wp14:anchorId="4A184CBD" wp14:editId="38DE1AB5">
             <wp:extent cx="5731510" cy="2454275"/>
@@ -1037,15 +886,7 @@
       </w:pPr>
       <w:r>
         <w:lastRenderedPageBreak/>
-        <w:t xml:space="preserve">성별 데이터를 이용한 </w:t>
-      </w:r>
-      <w:proofErr w:type="spellStart"/>
-      <w:r>
-        <w:t>로지스틱회귀</w:t>
-      </w:r>
-      <w:proofErr w:type="spellEnd"/>
-      <w:r>
-        <w:t xml:space="preserve"> 모형</w:t>
+        <w:t>성별 데이터를 이용한 로지스틱회귀 모형</w:t>
       </w:r>
       <w:r>
         <w:rPr>
@@ -1056,6 +897,9 @@
     </w:p>
     <w:p>
       <w:r>
+        <w:rPr>
+          <w:noProof/>
+        </w:rPr>
         <w:drawing>
           <wp:inline distT="0" distB="0" distL="0" distR="0" wp14:anchorId="1787C514" wp14:editId="2E028B67">
             <wp:extent cx="5731510" cy="2444115"/>
@@ -1095,6 +939,9 @@
     </w:p>
     <w:p>
       <w:r>
+        <w:rPr>
+          <w:noProof/>
+        </w:rPr>
         <w:drawing>
           <wp:inline distT="0" distB="0" distL="0" distR="0" wp14:anchorId="2ED04059" wp14:editId="73D2EA69">
             <wp:extent cx="5731510" cy="1936750"/>
@@ -1134,6 +981,9 @@
     </w:p>
     <w:p>
       <w:r>
+        <w:rPr>
+          <w:noProof/>
+        </w:rPr>
         <w:drawing>
           <wp:inline distT="0" distB="0" distL="0" distR="0" wp14:anchorId="2840EF8E" wp14:editId="5E32F540">
             <wp:extent cx="5649113" cy="1457528"/>
@@ -1173,6 +1023,9 @@
     </w:p>
     <w:p>
       <w:r>
+        <w:rPr>
+          <w:noProof/>
+        </w:rPr>
         <w:drawing>
           <wp:inline distT="0" distB="0" distL="0" distR="0" wp14:anchorId="340B1629" wp14:editId="76395F8C">
             <wp:extent cx="5731510" cy="1747520"/>
@@ -1212,6 +1065,9 @@
     </w:p>
     <w:p>
       <w:r>
+        <w:rPr>
+          <w:noProof/>
+        </w:rPr>
         <w:lastRenderedPageBreak/>
         <w:drawing>
           <wp:inline distT="0" distB="0" distL="0" distR="0" wp14:anchorId="2DCFEFB8" wp14:editId="2F1FF2CB">
@@ -1252,6 +1108,9 @@
     </w:p>
     <w:p>
       <w:r>
+        <w:rPr>
+          <w:noProof/>
+        </w:rPr>
         <w:drawing>
           <wp:inline distT="0" distB="0" distL="0" distR="0" wp14:anchorId="6B2F4029" wp14:editId="57CCC93C">
             <wp:extent cx="5731510" cy="1816100"/>
@@ -1291,6 +1150,9 @@
     </w:p>
     <w:p>
       <w:r>
+        <w:rPr>
+          <w:noProof/>
+        </w:rPr>
         <w:drawing>
           <wp:inline distT="0" distB="0" distL="0" distR="0" wp14:anchorId="414CB83B" wp14:editId="2E7B074C">
             <wp:extent cx="5731510" cy="866775"/>
@@ -1330,6 +1192,9 @@
     </w:p>
     <w:p>
       <w:r>
+        <w:rPr>
+          <w:noProof/>
+        </w:rPr>
         <w:drawing>
           <wp:inline distT="0" distB="0" distL="0" distR="0" wp14:anchorId="0204629E" wp14:editId="3EE68B1D">
             <wp:extent cx="4798771" cy="4283590"/>
@@ -1369,6 +1234,9 @@
     </w:p>
     <w:p>
       <w:r>
+        <w:rPr>
+          <w:noProof/>
+        </w:rPr>
         <w:lastRenderedPageBreak/>
         <w:drawing>
           <wp:inline distT="0" distB="0" distL="0" distR="0" wp14:anchorId="216A47C1" wp14:editId="745A3928">
@@ -1409,6 +1277,9 @@
     </w:p>
     <w:p>
       <w:r>
+        <w:rPr>
+          <w:noProof/>
+        </w:rPr>
         <w:drawing>
           <wp:inline distT="0" distB="0" distL="0" distR="0" wp14:anchorId="3A6295C0" wp14:editId="7F45178B">
             <wp:extent cx="5731510" cy="1485900"/>
@@ -1448,6 +1319,9 @@
     </w:p>
     <w:p>
       <w:r>
+        <w:rPr>
+          <w:noProof/>
+        </w:rPr>
         <w:drawing>
           <wp:inline distT="0" distB="0" distL="0" distR="0" wp14:anchorId="2421C661" wp14:editId="29E8299E">
             <wp:extent cx="5731510" cy="1824990"/>
@@ -1496,6 +1370,9 @@
     </w:p>
     <w:p>
       <w:r>
+        <w:rPr>
+          <w:noProof/>
+        </w:rPr>
         <w:drawing>
           <wp:inline distT="0" distB="0" distL="0" distR="0" wp14:anchorId="04B9E142" wp14:editId="6C0DEF44">
             <wp:extent cx="5731510" cy="2359025"/>
@@ -1535,6 +1412,9 @@
     </w:p>
     <w:p>
       <w:r>
+        <w:rPr>
+          <w:noProof/>
+        </w:rPr>
         <w:lastRenderedPageBreak/>
         <w:drawing>
           <wp:inline distT="0" distB="0" distL="0" distR="0" wp14:anchorId="25A3EF44" wp14:editId="70543C5D">
@@ -1575,6 +1455,9 @@
     </w:p>
     <w:p>
       <w:r>
+        <w:rPr>
+          <w:noProof/>
+        </w:rPr>
         <w:drawing>
           <wp:inline distT="0" distB="0" distL="0" distR="0" wp14:anchorId="06C1C739" wp14:editId="55DFC209">
             <wp:extent cx="5731510" cy="2218055"/>
@@ -1614,6 +1497,9 @@
     </w:p>
     <w:p>
       <w:r>
+        <w:rPr>
+          <w:noProof/>
+        </w:rPr>
         <w:drawing>
           <wp:inline distT="0" distB="0" distL="0" distR="0" wp14:anchorId="1D64122C" wp14:editId="5B55F8FD">
             <wp:extent cx="5731510" cy="2223770"/>
@@ -1653,6 +1539,9 @@
     </w:p>
     <w:p>
       <w:r>
+        <w:rPr>
+          <w:noProof/>
+        </w:rPr>
         <w:drawing>
           <wp:inline distT="0" distB="0" distL="0" distR="0" wp14:anchorId="75ED7230" wp14:editId="7C3BBA03">
             <wp:extent cx="4842662" cy="1920218"/>
@@ -1692,6 +1581,9 @@
     </w:p>
     <w:p>
       <w:r>
+        <w:rPr>
+          <w:noProof/>
+        </w:rPr>
         <w:lastRenderedPageBreak/>
         <w:drawing>
           <wp:inline distT="0" distB="0" distL="0" distR="0" wp14:anchorId="68DDA9E1" wp14:editId="0F7EF3DE">
@@ -1732,6 +1624,9 @@
     </w:p>
     <w:p>
       <w:r>
+        <w:rPr>
+          <w:noProof/>
+        </w:rPr>
         <w:drawing>
           <wp:inline distT="0" distB="0" distL="0" distR="0" wp14:anchorId="17D037F6" wp14:editId="3E452F8A">
             <wp:extent cx="5731510" cy="1153160"/>
@@ -1771,6 +1666,9 @@
     </w:p>
     <w:p>
       <w:r>
+        <w:rPr>
+          <w:noProof/>
+        </w:rPr>
         <w:drawing>
           <wp:inline distT="0" distB="0" distL="0" distR="0" wp14:anchorId="4FA136AF" wp14:editId="4E7EA6E9">
             <wp:extent cx="5731510" cy="824865"/>
@@ -1810,6 +1708,9 @@
     </w:p>
     <w:p>
       <w:r>
+        <w:rPr>
+          <w:noProof/>
+        </w:rPr>
         <w:drawing>
           <wp:inline distT="0" distB="0" distL="0" distR="0" wp14:anchorId="6C5A0A13" wp14:editId="3D79B008">
             <wp:extent cx="5731510" cy="1040765"/>
@@ -1849,6 +1750,9 @@
     </w:p>
     <w:p>
       <w:r>
+        <w:rPr>
+          <w:noProof/>
+        </w:rPr>
         <w:drawing>
           <wp:inline distT="0" distB="0" distL="0" distR="0" wp14:anchorId="766ABB9C" wp14:editId="5A16117E">
             <wp:extent cx="5731510" cy="1527175"/>
@@ -1887,12 +1791,10 @@
       </w:r>
     </w:p>
     <w:p>
-      <w:pPr>
-        <w:rPr>
-          <w:rFonts w:hint="eastAsia"/>
-        </w:rPr>
-      </w:pPr>
-      <w:r>
+      <w:r>
+        <w:rPr>
+          <w:noProof/>
+        </w:rPr>
         <w:lastRenderedPageBreak/>
         <w:drawing>
           <wp:inline distT="0" distB="0" distL="0" distR="0" wp14:anchorId="28FE2529" wp14:editId="6BA493FC">
@@ -1933,6 +1835,9 @@
     </w:p>
     <w:p>
       <w:r>
+        <w:rPr>
+          <w:noProof/>
+        </w:rPr>
         <w:drawing>
           <wp:inline distT="0" distB="0" distL="0" distR="0" wp14:anchorId="46291A03" wp14:editId="68DB8768">
             <wp:extent cx="5731510" cy="2492375"/>
@@ -1972,6 +1877,9 @@
     </w:p>
     <w:p>
       <w:r>
+        <w:rPr>
+          <w:noProof/>
+        </w:rPr>
         <w:drawing>
           <wp:inline distT="0" distB="0" distL="0" distR="0" wp14:anchorId="6D64D1C7" wp14:editId="304EBB57">
             <wp:extent cx="5731510" cy="2533650"/>
@@ -2011,6 +1919,9 @@
     </w:p>
     <w:p>
       <w:r>
+        <w:rPr>
+          <w:noProof/>
+        </w:rPr>
         <w:lastRenderedPageBreak/>
         <w:drawing>
           <wp:inline distT="0" distB="0" distL="0" distR="0" wp14:anchorId="7141D6B2" wp14:editId="3BF77C98">
@@ -2051,6 +1962,9 @@
     </w:p>
     <w:p>
       <w:r>
+        <w:rPr>
+          <w:noProof/>
+        </w:rPr>
         <w:drawing>
           <wp:inline distT="0" distB="0" distL="0" distR="0" wp14:anchorId="1596014E" wp14:editId="5E43FC74">
             <wp:extent cx="5731510" cy="1814195"/>
@@ -2090,6 +2004,9 @@
     </w:p>
     <w:p>
       <w:r>
+        <w:rPr>
+          <w:noProof/>
+        </w:rPr>
         <w:drawing>
           <wp:inline distT="0" distB="0" distL="0" distR="0" wp14:anchorId="60847C36" wp14:editId="4A45A585">
             <wp:extent cx="5731510" cy="2350770"/>
@@ -2127,6 +2044,9 @@
         </w:drawing>
       </w:r>
       <w:r>
+        <w:rPr>
+          <w:noProof/>
+        </w:rPr>
         <w:drawing>
           <wp:inline distT="0" distB="0" distL="0" distR="0" wp14:anchorId="5448B18D" wp14:editId="108A7831">
             <wp:extent cx="5731510" cy="1242695"/>
@@ -2166,6 +2086,9 @@
     </w:p>
     <w:p>
       <w:r>
+        <w:rPr>
+          <w:noProof/>
+        </w:rPr>
         <w:drawing>
           <wp:inline distT="0" distB="0" distL="0" distR="0" wp14:anchorId="16B7096B" wp14:editId="36E04C09">
             <wp:extent cx="5731510" cy="347345"/>
@@ -2204,12 +2127,10 @@
       </w:r>
     </w:p>
     <w:p>
-      <w:pPr>
-        <w:rPr>
-          <w:rFonts w:hint="eastAsia"/>
-        </w:rPr>
-      </w:pPr>
-      <w:r>
+      <w:r>
+        <w:rPr>
+          <w:noProof/>
+        </w:rPr>
         <w:lastRenderedPageBreak/>
         <w:drawing>
           <wp:inline distT="0" distB="0" distL="0" distR="0" wp14:anchorId="4D98326E" wp14:editId="343F5F53">
@@ -2278,6 +2199,9 @@
     </w:p>
     <w:p>
       <w:r>
+        <w:rPr>
+          <w:noProof/>
+        </w:rPr>
         <w:drawing>
           <wp:inline distT="0" distB="0" distL="0" distR="0" wp14:anchorId="42422DB3" wp14:editId="2345093C">
             <wp:extent cx="5731510" cy="925830"/>
@@ -2317,6 +2241,9 @@
     </w:p>
     <w:p>
       <w:r>
+        <w:rPr>
+          <w:noProof/>
+        </w:rPr>
         <w:drawing>
           <wp:inline distT="0" distB="0" distL="0" distR="0" wp14:anchorId="37D35D20" wp14:editId="27EBA9A4">
             <wp:extent cx="5731510" cy="2099310"/>
@@ -2356,6 +2283,9 @@
     </w:p>
     <w:p>
       <w:r>
+        <w:rPr>
+          <w:noProof/>
+        </w:rPr>
         <w:drawing>
           <wp:inline distT="0" distB="0" distL="0" distR="0" wp14:anchorId="22566DD8" wp14:editId="678A1E4A">
             <wp:extent cx="5731510" cy="1436370"/>
@@ -2395,6 +2325,9 @@
     </w:p>
     <w:p>
       <w:r>
+        <w:rPr>
+          <w:noProof/>
+        </w:rPr>
         <w:drawing>
           <wp:inline distT="0" distB="0" distL="0" distR="0" wp14:anchorId="3C1D200A" wp14:editId="0E8B37FB">
             <wp:extent cx="5731510" cy="2962275"/>
@@ -2436,12 +2369,10 @@
       <w:pPr>
         <w:pStyle w:val="2"/>
       </w:pPr>
-      <w:proofErr w:type="spellStart"/>
       <w:r>
         <w:lastRenderedPageBreak/>
         <w:t>GridSearchCV</w:t>
       </w:r>
-      <w:proofErr w:type="spellEnd"/>
       <w:r>
         <w:t xml:space="preserve"> </w:t>
       </w:r>
@@ -2454,6 +2385,9 @@
     </w:p>
     <w:p>
       <w:r>
+        <w:rPr>
+          <w:noProof/>
+        </w:rPr>
         <w:drawing>
           <wp:inline distT="0" distB="0" distL="0" distR="0" wp14:anchorId="081C7069" wp14:editId="2B021289">
             <wp:extent cx="5731510" cy="1945640"/>
@@ -2493,6 +2427,9 @@
     </w:p>
     <w:p>
       <w:r>
+        <w:rPr>
+          <w:noProof/>
+        </w:rPr>
         <w:drawing>
           <wp:inline distT="0" distB="0" distL="0" distR="0" wp14:anchorId="42198BA8" wp14:editId="054AC482">
             <wp:extent cx="5731510" cy="2714625"/>
@@ -2532,6 +2469,9 @@
     </w:p>
     <w:p>
       <w:r>
+        <w:rPr>
+          <w:noProof/>
+        </w:rPr>
         <w:drawing>
           <wp:inline distT="0" distB="0" distL="0" distR="0" wp14:anchorId="400EC719" wp14:editId="1D502FA8">
             <wp:extent cx="5731510" cy="3018155"/>
@@ -2571,6 +2511,9 @@
     </w:p>
     <w:p>
       <w:r>
+        <w:rPr>
+          <w:noProof/>
+        </w:rPr>
         <w:lastRenderedPageBreak/>
         <w:drawing>
           <wp:inline distT="0" distB="0" distL="0" distR="0" wp14:anchorId="0E817DC7" wp14:editId="69FC290A">
@@ -2611,6 +2554,9 @@
     </w:p>
     <w:p>
       <w:r>
+        <w:rPr>
+          <w:noProof/>
+        </w:rPr>
         <w:drawing>
           <wp:inline distT="0" distB="0" distL="0" distR="0" wp14:anchorId="1FE20EBF" wp14:editId="7A3196E2">
             <wp:extent cx="5731510" cy="1951990"/>
@@ -2650,6 +2596,9 @@
     </w:p>
     <w:p>
       <w:r>
+        <w:rPr>
+          <w:noProof/>
+        </w:rPr>
         <w:drawing>
           <wp:inline distT="0" distB="0" distL="0" distR="0" wp14:anchorId="290141CB" wp14:editId="157DF8E7">
             <wp:extent cx="5731510" cy="2105660"/>
@@ -2689,6 +2638,9 @@
     </w:p>
     <w:p>
       <w:r>
+        <w:rPr>
+          <w:noProof/>
+        </w:rPr>
         <w:lastRenderedPageBreak/>
         <w:drawing>
           <wp:inline distT="0" distB="0" distL="0" distR="0" wp14:anchorId="69D670A4" wp14:editId="4AD20B2C">
@@ -2729,6 +2681,9 @@
     </w:p>
     <w:p>
       <w:r>
+        <w:rPr>
+          <w:noProof/>
+        </w:rPr>
         <w:drawing>
           <wp:inline distT="0" distB="0" distL="0" distR="0" wp14:anchorId="24DC913B" wp14:editId="0A8F1245">
             <wp:extent cx="5731510" cy="1745615"/>
@@ -2768,6 +2723,9 @@
     </w:p>
     <w:p>
       <w:r>
+        <w:rPr>
+          <w:noProof/>
+        </w:rPr>
         <w:drawing>
           <wp:inline distT="0" distB="0" distL="0" distR="0" wp14:anchorId="2E8EBDBA" wp14:editId="5D61B62D">
             <wp:extent cx="5731510" cy="1386840"/>
@@ -2816,7 +2774,1188 @@
         <w:t>로켓발사 모델 구축 미션</w:t>
       </w:r>
     </w:p>
-    <w:p/>
+    <w:p>
+      <w:r>
+        <w:drawing>
+          <wp:inline distT="0" distB="0" distL="0" distR="0" wp14:anchorId="1EC18982" wp14:editId="19AD6511">
+            <wp:extent cx="5731510" cy="1419225"/>
+            <wp:effectExtent l="0" t="0" r="2540" b="9525"/>
+            <wp:docPr id="1764061671" name="그림 1"/>
+            <wp:cNvGraphicFramePr>
+              <a:graphicFrameLocks xmlns:a="http://schemas.openxmlformats.org/drawingml/2006/main" noChangeAspect="1"/>
+            </wp:cNvGraphicFramePr>
+            <a:graphic xmlns:a="http://schemas.openxmlformats.org/drawingml/2006/main">
+              <a:graphicData uri="http://schemas.openxmlformats.org/drawingml/2006/picture">
+                <pic:pic xmlns:pic="http://schemas.openxmlformats.org/drawingml/2006/picture">
+                  <pic:nvPicPr>
+                    <pic:cNvPr id="1764061671" name=""/>
+                    <pic:cNvPicPr/>
+                  </pic:nvPicPr>
+                  <pic:blipFill>
+                    <a:blip r:embed="rId62"/>
+                    <a:stretch>
+                      <a:fillRect/>
+                    </a:stretch>
+                  </pic:blipFill>
+                  <pic:spPr>
+                    <a:xfrm>
+                      <a:off x="0" y="0"/>
+                      <a:ext cx="5731510" cy="1419225"/>
+                    </a:xfrm>
+                    <a:prstGeom prst="rect">
+                      <a:avLst/>
+                    </a:prstGeom>
+                  </pic:spPr>
+                </pic:pic>
+              </a:graphicData>
+            </a:graphic>
+          </wp:inline>
+        </w:drawing>
+      </w:r>
+    </w:p>
+    <w:p>
+      <w:r>
+        <w:lastRenderedPageBreak/>
+        <w:drawing>
+          <wp:inline distT="0" distB="0" distL="0" distR="0" wp14:anchorId="748E0B11" wp14:editId="03C63CC2">
+            <wp:extent cx="5731510" cy="1544955"/>
+            <wp:effectExtent l="0" t="0" r="2540" b="0"/>
+            <wp:docPr id="1228057293" name="그림 1"/>
+            <wp:cNvGraphicFramePr>
+              <a:graphicFrameLocks xmlns:a="http://schemas.openxmlformats.org/drawingml/2006/main" noChangeAspect="1"/>
+            </wp:cNvGraphicFramePr>
+            <a:graphic xmlns:a="http://schemas.openxmlformats.org/drawingml/2006/main">
+              <a:graphicData uri="http://schemas.openxmlformats.org/drawingml/2006/picture">
+                <pic:pic xmlns:pic="http://schemas.openxmlformats.org/drawingml/2006/picture">
+                  <pic:nvPicPr>
+                    <pic:cNvPr id="1228057293" name=""/>
+                    <pic:cNvPicPr/>
+                  </pic:nvPicPr>
+                  <pic:blipFill>
+                    <a:blip r:embed="rId63"/>
+                    <a:stretch>
+                      <a:fillRect/>
+                    </a:stretch>
+                  </pic:blipFill>
+                  <pic:spPr>
+                    <a:xfrm>
+                      <a:off x="0" y="0"/>
+                      <a:ext cx="5731510" cy="1544955"/>
+                    </a:xfrm>
+                    <a:prstGeom prst="rect">
+                      <a:avLst/>
+                    </a:prstGeom>
+                  </pic:spPr>
+                </pic:pic>
+              </a:graphicData>
+            </a:graphic>
+          </wp:inline>
+        </w:drawing>
+      </w:r>
+    </w:p>
+    <w:p>
+      <w:r>
+        <w:drawing>
+          <wp:inline distT="0" distB="0" distL="0" distR="0" wp14:anchorId="202A2F60" wp14:editId="4CF48983">
+            <wp:extent cx="5731510" cy="2300605"/>
+            <wp:effectExtent l="0" t="0" r="2540" b="4445"/>
+            <wp:docPr id="1456488491" name="그림 1"/>
+            <wp:cNvGraphicFramePr>
+              <a:graphicFrameLocks xmlns:a="http://schemas.openxmlformats.org/drawingml/2006/main" noChangeAspect="1"/>
+            </wp:cNvGraphicFramePr>
+            <a:graphic xmlns:a="http://schemas.openxmlformats.org/drawingml/2006/main">
+              <a:graphicData uri="http://schemas.openxmlformats.org/drawingml/2006/picture">
+                <pic:pic xmlns:pic="http://schemas.openxmlformats.org/drawingml/2006/picture">
+                  <pic:nvPicPr>
+                    <pic:cNvPr id="1456488491" name=""/>
+                    <pic:cNvPicPr/>
+                  </pic:nvPicPr>
+                  <pic:blipFill>
+                    <a:blip r:embed="rId64"/>
+                    <a:stretch>
+                      <a:fillRect/>
+                    </a:stretch>
+                  </pic:blipFill>
+                  <pic:spPr>
+                    <a:xfrm>
+                      <a:off x="0" y="0"/>
+                      <a:ext cx="5731510" cy="2300605"/>
+                    </a:xfrm>
+                    <a:prstGeom prst="rect">
+                      <a:avLst/>
+                    </a:prstGeom>
+                  </pic:spPr>
+                </pic:pic>
+              </a:graphicData>
+            </a:graphic>
+          </wp:inline>
+        </w:drawing>
+      </w:r>
+    </w:p>
+    <w:p>
+      <w:r>
+        <w:drawing>
+          <wp:inline distT="0" distB="0" distL="0" distR="0" wp14:anchorId="749207CF" wp14:editId="06C2A4E3">
+            <wp:extent cx="5731510" cy="2752725"/>
+            <wp:effectExtent l="0" t="0" r="2540" b="9525"/>
+            <wp:docPr id="993027984" name="그림 1"/>
+            <wp:cNvGraphicFramePr>
+              <a:graphicFrameLocks xmlns:a="http://schemas.openxmlformats.org/drawingml/2006/main" noChangeAspect="1"/>
+            </wp:cNvGraphicFramePr>
+            <a:graphic xmlns:a="http://schemas.openxmlformats.org/drawingml/2006/main">
+              <a:graphicData uri="http://schemas.openxmlformats.org/drawingml/2006/picture">
+                <pic:pic xmlns:pic="http://schemas.openxmlformats.org/drawingml/2006/picture">
+                  <pic:nvPicPr>
+                    <pic:cNvPr id="993027984" name=""/>
+                    <pic:cNvPicPr/>
+                  </pic:nvPicPr>
+                  <pic:blipFill>
+                    <a:blip r:embed="rId65"/>
+                    <a:stretch>
+                      <a:fillRect/>
+                    </a:stretch>
+                  </pic:blipFill>
+                  <pic:spPr>
+                    <a:xfrm>
+                      <a:off x="0" y="0"/>
+                      <a:ext cx="5731510" cy="2752725"/>
+                    </a:xfrm>
+                    <a:prstGeom prst="rect">
+                      <a:avLst/>
+                    </a:prstGeom>
+                  </pic:spPr>
+                </pic:pic>
+              </a:graphicData>
+            </a:graphic>
+          </wp:inline>
+        </w:drawing>
+      </w:r>
+    </w:p>
+    <w:p>
+      <w:r>
+        <w:drawing>
+          <wp:inline distT="0" distB="0" distL="0" distR="0" wp14:anchorId="4D13CBB8" wp14:editId="0FE55E48">
+            <wp:extent cx="5731510" cy="1447800"/>
+            <wp:effectExtent l="0" t="0" r="2540" b="0"/>
+            <wp:docPr id="1044929065" name="그림 1"/>
+            <wp:cNvGraphicFramePr>
+              <a:graphicFrameLocks xmlns:a="http://schemas.openxmlformats.org/drawingml/2006/main" noChangeAspect="1"/>
+            </wp:cNvGraphicFramePr>
+            <a:graphic xmlns:a="http://schemas.openxmlformats.org/drawingml/2006/main">
+              <a:graphicData uri="http://schemas.openxmlformats.org/drawingml/2006/picture">
+                <pic:pic xmlns:pic="http://schemas.openxmlformats.org/drawingml/2006/picture">
+                  <pic:nvPicPr>
+                    <pic:cNvPr id="1044929065" name=""/>
+                    <pic:cNvPicPr/>
+                  </pic:nvPicPr>
+                  <pic:blipFill>
+                    <a:blip r:embed="rId66"/>
+                    <a:stretch>
+                      <a:fillRect/>
+                    </a:stretch>
+                  </pic:blipFill>
+                  <pic:spPr>
+                    <a:xfrm>
+                      <a:off x="0" y="0"/>
+                      <a:ext cx="5731510" cy="1447800"/>
+                    </a:xfrm>
+                    <a:prstGeom prst="rect">
+                      <a:avLst/>
+                    </a:prstGeom>
+                  </pic:spPr>
+                </pic:pic>
+              </a:graphicData>
+            </a:graphic>
+          </wp:inline>
+        </w:drawing>
+      </w:r>
+    </w:p>
+    <w:p>
+      <w:r>
+        <w:lastRenderedPageBreak/>
+        <w:drawing>
+          <wp:inline distT="0" distB="0" distL="0" distR="0" wp14:anchorId="09B342F2" wp14:editId="23F6A479">
+            <wp:extent cx="5731510" cy="2435860"/>
+            <wp:effectExtent l="0" t="0" r="2540" b="2540"/>
+            <wp:docPr id="693630155" name="그림 1"/>
+            <wp:cNvGraphicFramePr>
+              <a:graphicFrameLocks xmlns:a="http://schemas.openxmlformats.org/drawingml/2006/main" noChangeAspect="1"/>
+            </wp:cNvGraphicFramePr>
+            <a:graphic xmlns:a="http://schemas.openxmlformats.org/drawingml/2006/main">
+              <a:graphicData uri="http://schemas.openxmlformats.org/drawingml/2006/picture">
+                <pic:pic xmlns:pic="http://schemas.openxmlformats.org/drawingml/2006/picture">
+                  <pic:nvPicPr>
+                    <pic:cNvPr id="693630155" name=""/>
+                    <pic:cNvPicPr/>
+                  </pic:nvPicPr>
+                  <pic:blipFill>
+                    <a:blip r:embed="rId67"/>
+                    <a:stretch>
+                      <a:fillRect/>
+                    </a:stretch>
+                  </pic:blipFill>
+                  <pic:spPr>
+                    <a:xfrm>
+                      <a:off x="0" y="0"/>
+                      <a:ext cx="5731510" cy="2435860"/>
+                    </a:xfrm>
+                    <a:prstGeom prst="rect">
+                      <a:avLst/>
+                    </a:prstGeom>
+                  </pic:spPr>
+                </pic:pic>
+              </a:graphicData>
+            </a:graphic>
+          </wp:inline>
+        </w:drawing>
+      </w:r>
+    </w:p>
+    <w:p>
+      <w:r>
+        <w:drawing>
+          <wp:inline distT="0" distB="0" distL="0" distR="0" wp14:anchorId="52E5EF93" wp14:editId="00D15542">
+            <wp:extent cx="5731510" cy="2084070"/>
+            <wp:effectExtent l="0" t="0" r="2540" b="0"/>
+            <wp:docPr id="476497339" name="그림 1"/>
+            <wp:cNvGraphicFramePr>
+              <a:graphicFrameLocks xmlns:a="http://schemas.openxmlformats.org/drawingml/2006/main" noChangeAspect="1"/>
+            </wp:cNvGraphicFramePr>
+            <a:graphic xmlns:a="http://schemas.openxmlformats.org/drawingml/2006/main">
+              <a:graphicData uri="http://schemas.openxmlformats.org/drawingml/2006/picture">
+                <pic:pic xmlns:pic="http://schemas.openxmlformats.org/drawingml/2006/picture">
+                  <pic:nvPicPr>
+                    <pic:cNvPr id="476497339" name=""/>
+                    <pic:cNvPicPr/>
+                  </pic:nvPicPr>
+                  <pic:blipFill>
+                    <a:blip r:embed="rId68"/>
+                    <a:stretch>
+                      <a:fillRect/>
+                    </a:stretch>
+                  </pic:blipFill>
+                  <pic:spPr>
+                    <a:xfrm>
+                      <a:off x="0" y="0"/>
+                      <a:ext cx="5731510" cy="2084070"/>
+                    </a:xfrm>
+                    <a:prstGeom prst="rect">
+                      <a:avLst/>
+                    </a:prstGeom>
+                  </pic:spPr>
+                </pic:pic>
+              </a:graphicData>
+            </a:graphic>
+          </wp:inline>
+        </w:drawing>
+      </w:r>
+    </w:p>
+    <w:p>
+      <w:r>
+        <w:drawing>
+          <wp:inline distT="0" distB="0" distL="0" distR="0" wp14:anchorId="11EE54EB" wp14:editId="151F1DEA">
+            <wp:extent cx="5731510" cy="1619250"/>
+            <wp:effectExtent l="0" t="0" r="2540" b="0"/>
+            <wp:docPr id="594827294" name="그림 1"/>
+            <wp:cNvGraphicFramePr>
+              <a:graphicFrameLocks xmlns:a="http://schemas.openxmlformats.org/drawingml/2006/main" noChangeAspect="1"/>
+            </wp:cNvGraphicFramePr>
+            <a:graphic xmlns:a="http://schemas.openxmlformats.org/drawingml/2006/main">
+              <a:graphicData uri="http://schemas.openxmlformats.org/drawingml/2006/picture">
+                <pic:pic xmlns:pic="http://schemas.openxmlformats.org/drawingml/2006/picture">
+                  <pic:nvPicPr>
+                    <pic:cNvPr id="594827294" name=""/>
+                    <pic:cNvPicPr/>
+                  </pic:nvPicPr>
+                  <pic:blipFill>
+                    <a:blip r:embed="rId69"/>
+                    <a:stretch>
+                      <a:fillRect/>
+                    </a:stretch>
+                  </pic:blipFill>
+                  <pic:spPr>
+                    <a:xfrm>
+                      <a:off x="0" y="0"/>
+                      <a:ext cx="5731510" cy="1619250"/>
+                    </a:xfrm>
+                    <a:prstGeom prst="rect">
+                      <a:avLst/>
+                    </a:prstGeom>
+                  </pic:spPr>
+                </pic:pic>
+              </a:graphicData>
+            </a:graphic>
+          </wp:inline>
+        </w:drawing>
+      </w:r>
+    </w:p>
+    <w:p>
+      <w:r>
+        <w:drawing>
+          <wp:inline distT="0" distB="0" distL="0" distR="0" wp14:anchorId="68217EB4" wp14:editId="2918C1A5">
+            <wp:extent cx="5731510" cy="1456690"/>
+            <wp:effectExtent l="0" t="0" r="2540" b="0"/>
+            <wp:docPr id="386471924" name="그림 1"/>
+            <wp:cNvGraphicFramePr>
+              <a:graphicFrameLocks xmlns:a="http://schemas.openxmlformats.org/drawingml/2006/main" noChangeAspect="1"/>
+            </wp:cNvGraphicFramePr>
+            <a:graphic xmlns:a="http://schemas.openxmlformats.org/drawingml/2006/main">
+              <a:graphicData uri="http://schemas.openxmlformats.org/drawingml/2006/picture">
+                <pic:pic xmlns:pic="http://schemas.openxmlformats.org/drawingml/2006/picture">
+                  <pic:nvPicPr>
+                    <pic:cNvPr id="386471924" name=""/>
+                    <pic:cNvPicPr/>
+                  </pic:nvPicPr>
+                  <pic:blipFill>
+                    <a:blip r:embed="rId70"/>
+                    <a:stretch>
+                      <a:fillRect/>
+                    </a:stretch>
+                  </pic:blipFill>
+                  <pic:spPr>
+                    <a:xfrm>
+                      <a:off x="0" y="0"/>
+                      <a:ext cx="5731510" cy="1456690"/>
+                    </a:xfrm>
+                    <a:prstGeom prst="rect">
+                      <a:avLst/>
+                    </a:prstGeom>
+                  </pic:spPr>
+                </pic:pic>
+              </a:graphicData>
+            </a:graphic>
+          </wp:inline>
+        </w:drawing>
+      </w:r>
+    </w:p>
+    <w:p>
+      <w:r>
+        <w:lastRenderedPageBreak/>
+        <w:drawing>
+          <wp:inline distT="0" distB="0" distL="0" distR="0" wp14:anchorId="2B406BC1" wp14:editId="6BA1A079">
+            <wp:extent cx="5731510" cy="1654810"/>
+            <wp:effectExtent l="0" t="0" r="2540" b="2540"/>
+            <wp:docPr id="1480223504" name="그림 1"/>
+            <wp:cNvGraphicFramePr>
+              <a:graphicFrameLocks xmlns:a="http://schemas.openxmlformats.org/drawingml/2006/main" noChangeAspect="1"/>
+            </wp:cNvGraphicFramePr>
+            <a:graphic xmlns:a="http://schemas.openxmlformats.org/drawingml/2006/main">
+              <a:graphicData uri="http://schemas.openxmlformats.org/drawingml/2006/picture">
+                <pic:pic xmlns:pic="http://schemas.openxmlformats.org/drawingml/2006/picture">
+                  <pic:nvPicPr>
+                    <pic:cNvPr id="1480223504" name=""/>
+                    <pic:cNvPicPr/>
+                  </pic:nvPicPr>
+                  <pic:blipFill>
+                    <a:blip r:embed="rId71"/>
+                    <a:stretch>
+                      <a:fillRect/>
+                    </a:stretch>
+                  </pic:blipFill>
+                  <pic:spPr>
+                    <a:xfrm>
+                      <a:off x="0" y="0"/>
+                      <a:ext cx="5731510" cy="1654810"/>
+                    </a:xfrm>
+                    <a:prstGeom prst="rect">
+                      <a:avLst/>
+                    </a:prstGeom>
+                  </pic:spPr>
+                </pic:pic>
+              </a:graphicData>
+            </a:graphic>
+          </wp:inline>
+        </w:drawing>
+      </w:r>
+    </w:p>
+    <w:p>
+      <w:r>
+        <w:drawing>
+          <wp:inline distT="0" distB="0" distL="0" distR="0" wp14:anchorId="19624024" wp14:editId="0C292C17">
+            <wp:extent cx="5731510" cy="665480"/>
+            <wp:effectExtent l="0" t="0" r="2540" b="1270"/>
+            <wp:docPr id="593005614" name="그림 1"/>
+            <wp:cNvGraphicFramePr>
+              <a:graphicFrameLocks xmlns:a="http://schemas.openxmlformats.org/drawingml/2006/main" noChangeAspect="1"/>
+            </wp:cNvGraphicFramePr>
+            <a:graphic xmlns:a="http://schemas.openxmlformats.org/drawingml/2006/main">
+              <a:graphicData uri="http://schemas.openxmlformats.org/drawingml/2006/picture">
+                <pic:pic xmlns:pic="http://schemas.openxmlformats.org/drawingml/2006/picture">
+                  <pic:nvPicPr>
+                    <pic:cNvPr id="593005614" name=""/>
+                    <pic:cNvPicPr/>
+                  </pic:nvPicPr>
+                  <pic:blipFill>
+                    <a:blip r:embed="rId72"/>
+                    <a:stretch>
+                      <a:fillRect/>
+                    </a:stretch>
+                  </pic:blipFill>
+                  <pic:spPr>
+                    <a:xfrm>
+                      <a:off x="0" y="0"/>
+                      <a:ext cx="5731510" cy="665480"/>
+                    </a:xfrm>
+                    <a:prstGeom prst="rect">
+                      <a:avLst/>
+                    </a:prstGeom>
+                  </pic:spPr>
+                </pic:pic>
+              </a:graphicData>
+            </a:graphic>
+          </wp:inline>
+        </w:drawing>
+      </w:r>
+    </w:p>
+    <w:p>
+      <w:r>
+        <w:drawing>
+          <wp:inline distT="0" distB="0" distL="0" distR="0" wp14:anchorId="4F897D3F" wp14:editId="44517AE1">
+            <wp:extent cx="5731510" cy="3178810"/>
+            <wp:effectExtent l="0" t="0" r="2540" b="2540"/>
+            <wp:docPr id="1123979331" name="그림 1"/>
+            <wp:cNvGraphicFramePr>
+              <a:graphicFrameLocks xmlns:a="http://schemas.openxmlformats.org/drawingml/2006/main" noChangeAspect="1"/>
+            </wp:cNvGraphicFramePr>
+            <a:graphic xmlns:a="http://schemas.openxmlformats.org/drawingml/2006/main">
+              <a:graphicData uri="http://schemas.openxmlformats.org/drawingml/2006/picture">
+                <pic:pic xmlns:pic="http://schemas.openxmlformats.org/drawingml/2006/picture">
+                  <pic:nvPicPr>
+                    <pic:cNvPr id="1123979331" name=""/>
+                    <pic:cNvPicPr/>
+                  </pic:nvPicPr>
+                  <pic:blipFill>
+                    <a:blip r:embed="rId73"/>
+                    <a:stretch>
+                      <a:fillRect/>
+                    </a:stretch>
+                  </pic:blipFill>
+                  <pic:spPr>
+                    <a:xfrm>
+                      <a:off x="0" y="0"/>
+                      <a:ext cx="5731510" cy="3178810"/>
+                    </a:xfrm>
+                    <a:prstGeom prst="rect">
+                      <a:avLst/>
+                    </a:prstGeom>
+                  </pic:spPr>
+                </pic:pic>
+              </a:graphicData>
+            </a:graphic>
+          </wp:inline>
+        </w:drawing>
+      </w:r>
+    </w:p>
+    <w:p>
+      <w:r>
+        <w:drawing>
+          <wp:inline distT="0" distB="0" distL="0" distR="0" wp14:anchorId="6F8436BA" wp14:editId="3E0582F1">
+            <wp:extent cx="5731510" cy="2656840"/>
+            <wp:effectExtent l="0" t="0" r="2540" b="0"/>
+            <wp:docPr id="2142677604" name="그림 1"/>
+            <wp:cNvGraphicFramePr>
+              <a:graphicFrameLocks xmlns:a="http://schemas.openxmlformats.org/drawingml/2006/main" noChangeAspect="1"/>
+            </wp:cNvGraphicFramePr>
+            <a:graphic xmlns:a="http://schemas.openxmlformats.org/drawingml/2006/main">
+              <a:graphicData uri="http://schemas.openxmlformats.org/drawingml/2006/picture">
+                <pic:pic xmlns:pic="http://schemas.openxmlformats.org/drawingml/2006/picture">
+                  <pic:nvPicPr>
+                    <pic:cNvPr id="2142677604" name=""/>
+                    <pic:cNvPicPr/>
+                  </pic:nvPicPr>
+                  <pic:blipFill>
+                    <a:blip r:embed="rId74"/>
+                    <a:stretch>
+                      <a:fillRect/>
+                    </a:stretch>
+                  </pic:blipFill>
+                  <pic:spPr>
+                    <a:xfrm>
+                      <a:off x="0" y="0"/>
+                      <a:ext cx="5731510" cy="2656840"/>
+                    </a:xfrm>
+                    <a:prstGeom prst="rect">
+                      <a:avLst/>
+                    </a:prstGeom>
+                  </pic:spPr>
+                </pic:pic>
+              </a:graphicData>
+            </a:graphic>
+          </wp:inline>
+        </w:drawing>
+      </w:r>
+    </w:p>
+    <w:p>
+      <w:r>
+        <w:lastRenderedPageBreak/>
+        <w:drawing>
+          <wp:inline distT="0" distB="0" distL="0" distR="0" wp14:anchorId="0893AEEA" wp14:editId="23D167C4">
+            <wp:extent cx="5731510" cy="1804035"/>
+            <wp:effectExtent l="0" t="0" r="2540" b="5715"/>
+            <wp:docPr id="1945236383" name="그림 1"/>
+            <wp:cNvGraphicFramePr>
+              <a:graphicFrameLocks xmlns:a="http://schemas.openxmlformats.org/drawingml/2006/main" noChangeAspect="1"/>
+            </wp:cNvGraphicFramePr>
+            <a:graphic xmlns:a="http://schemas.openxmlformats.org/drawingml/2006/main">
+              <a:graphicData uri="http://schemas.openxmlformats.org/drawingml/2006/picture">
+                <pic:pic xmlns:pic="http://schemas.openxmlformats.org/drawingml/2006/picture">
+                  <pic:nvPicPr>
+                    <pic:cNvPr id="1945236383" name=""/>
+                    <pic:cNvPicPr/>
+                  </pic:nvPicPr>
+                  <pic:blipFill>
+                    <a:blip r:embed="rId75"/>
+                    <a:stretch>
+                      <a:fillRect/>
+                    </a:stretch>
+                  </pic:blipFill>
+                  <pic:spPr>
+                    <a:xfrm>
+                      <a:off x="0" y="0"/>
+                      <a:ext cx="5731510" cy="1804035"/>
+                    </a:xfrm>
+                    <a:prstGeom prst="rect">
+                      <a:avLst/>
+                    </a:prstGeom>
+                  </pic:spPr>
+                </pic:pic>
+              </a:graphicData>
+            </a:graphic>
+          </wp:inline>
+        </w:drawing>
+      </w:r>
+    </w:p>
+    <w:p>
+      <w:r>
+        <w:drawing>
+          <wp:inline distT="0" distB="0" distL="0" distR="0" wp14:anchorId="2688A175" wp14:editId="645BD28C">
+            <wp:extent cx="5731510" cy="2873375"/>
+            <wp:effectExtent l="0" t="0" r="2540" b="3175"/>
+            <wp:docPr id="2011696315" name="그림 1"/>
+            <wp:cNvGraphicFramePr>
+              <a:graphicFrameLocks xmlns:a="http://schemas.openxmlformats.org/drawingml/2006/main" noChangeAspect="1"/>
+            </wp:cNvGraphicFramePr>
+            <a:graphic xmlns:a="http://schemas.openxmlformats.org/drawingml/2006/main">
+              <a:graphicData uri="http://schemas.openxmlformats.org/drawingml/2006/picture">
+                <pic:pic xmlns:pic="http://schemas.openxmlformats.org/drawingml/2006/picture">
+                  <pic:nvPicPr>
+                    <pic:cNvPr id="2011696315" name=""/>
+                    <pic:cNvPicPr/>
+                  </pic:nvPicPr>
+                  <pic:blipFill>
+                    <a:blip r:embed="rId76"/>
+                    <a:stretch>
+                      <a:fillRect/>
+                    </a:stretch>
+                  </pic:blipFill>
+                  <pic:spPr>
+                    <a:xfrm>
+                      <a:off x="0" y="0"/>
+                      <a:ext cx="5731510" cy="2873375"/>
+                    </a:xfrm>
+                    <a:prstGeom prst="rect">
+                      <a:avLst/>
+                    </a:prstGeom>
+                  </pic:spPr>
+                </pic:pic>
+              </a:graphicData>
+            </a:graphic>
+          </wp:inline>
+        </w:drawing>
+      </w:r>
+    </w:p>
+    <w:p>
+      <w:r>
+        <w:drawing>
+          <wp:inline distT="0" distB="0" distL="0" distR="0" wp14:anchorId="4F2A349E" wp14:editId="43691AA6">
+            <wp:extent cx="5731510" cy="2197735"/>
+            <wp:effectExtent l="0" t="0" r="2540" b="0"/>
+            <wp:docPr id="2037275270" name="그림 1"/>
+            <wp:cNvGraphicFramePr>
+              <a:graphicFrameLocks xmlns:a="http://schemas.openxmlformats.org/drawingml/2006/main" noChangeAspect="1"/>
+            </wp:cNvGraphicFramePr>
+            <a:graphic xmlns:a="http://schemas.openxmlformats.org/drawingml/2006/main">
+              <a:graphicData uri="http://schemas.openxmlformats.org/drawingml/2006/picture">
+                <pic:pic xmlns:pic="http://schemas.openxmlformats.org/drawingml/2006/picture">
+                  <pic:nvPicPr>
+                    <pic:cNvPr id="2037275270" name=""/>
+                    <pic:cNvPicPr/>
+                  </pic:nvPicPr>
+                  <pic:blipFill>
+                    <a:blip r:embed="rId77"/>
+                    <a:stretch>
+                      <a:fillRect/>
+                    </a:stretch>
+                  </pic:blipFill>
+                  <pic:spPr>
+                    <a:xfrm>
+                      <a:off x="0" y="0"/>
+                      <a:ext cx="5731510" cy="2197735"/>
+                    </a:xfrm>
+                    <a:prstGeom prst="rect">
+                      <a:avLst/>
+                    </a:prstGeom>
+                  </pic:spPr>
+                </pic:pic>
+              </a:graphicData>
+            </a:graphic>
+          </wp:inline>
+        </w:drawing>
+      </w:r>
+    </w:p>
+    <w:p>
+      <w:r>
+        <w:lastRenderedPageBreak/>
+        <w:drawing>
+          <wp:inline distT="0" distB="0" distL="0" distR="0" wp14:anchorId="437A6850" wp14:editId="6EF33B83">
+            <wp:extent cx="5731510" cy="1776730"/>
+            <wp:effectExtent l="0" t="0" r="2540" b="0"/>
+            <wp:docPr id="172304619" name="그림 1"/>
+            <wp:cNvGraphicFramePr>
+              <a:graphicFrameLocks xmlns:a="http://schemas.openxmlformats.org/drawingml/2006/main" noChangeAspect="1"/>
+            </wp:cNvGraphicFramePr>
+            <a:graphic xmlns:a="http://schemas.openxmlformats.org/drawingml/2006/main">
+              <a:graphicData uri="http://schemas.openxmlformats.org/drawingml/2006/picture">
+                <pic:pic xmlns:pic="http://schemas.openxmlformats.org/drawingml/2006/picture">
+                  <pic:nvPicPr>
+                    <pic:cNvPr id="172304619" name=""/>
+                    <pic:cNvPicPr/>
+                  </pic:nvPicPr>
+                  <pic:blipFill>
+                    <a:blip r:embed="rId78"/>
+                    <a:stretch>
+                      <a:fillRect/>
+                    </a:stretch>
+                  </pic:blipFill>
+                  <pic:spPr>
+                    <a:xfrm>
+                      <a:off x="0" y="0"/>
+                      <a:ext cx="5731510" cy="1776730"/>
+                    </a:xfrm>
+                    <a:prstGeom prst="rect">
+                      <a:avLst/>
+                    </a:prstGeom>
+                  </pic:spPr>
+                </pic:pic>
+              </a:graphicData>
+            </a:graphic>
+          </wp:inline>
+        </w:drawing>
+      </w:r>
+    </w:p>
+    <w:p>
+      <w:r>
+        <w:drawing>
+          <wp:inline distT="0" distB="0" distL="0" distR="0" wp14:anchorId="0CAD92ED" wp14:editId="0D786985">
+            <wp:extent cx="5731510" cy="4608830"/>
+            <wp:effectExtent l="0" t="0" r="2540" b="1270"/>
+            <wp:docPr id="1914046890" name="그림 1"/>
+            <wp:cNvGraphicFramePr>
+              <a:graphicFrameLocks xmlns:a="http://schemas.openxmlformats.org/drawingml/2006/main" noChangeAspect="1"/>
+            </wp:cNvGraphicFramePr>
+            <a:graphic xmlns:a="http://schemas.openxmlformats.org/drawingml/2006/main">
+              <a:graphicData uri="http://schemas.openxmlformats.org/drawingml/2006/picture">
+                <pic:pic xmlns:pic="http://schemas.openxmlformats.org/drawingml/2006/picture">
+                  <pic:nvPicPr>
+                    <pic:cNvPr id="1914046890" name=""/>
+                    <pic:cNvPicPr/>
+                  </pic:nvPicPr>
+                  <pic:blipFill>
+                    <a:blip r:embed="rId79"/>
+                    <a:stretch>
+                      <a:fillRect/>
+                    </a:stretch>
+                  </pic:blipFill>
+                  <pic:spPr>
+                    <a:xfrm>
+                      <a:off x="0" y="0"/>
+                      <a:ext cx="5731510" cy="4608830"/>
+                    </a:xfrm>
+                    <a:prstGeom prst="rect">
+                      <a:avLst/>
+                    </a:prstGeom>
+                  </pic:spPr>
+                </pic:pic>
+              </a:graphicData>
+            </a:graphic>
+          </wp:inline>
+        </w:drawing>
+      </w:r>
+    </w:p>
+    <w:p>
+      <w:r>
+        <w:drawing>
+          <wp:inline distT="0" distB="0" distL="0" distR="0" wp14:anchorId="28054305" wp14:editId="4FCCF1CB">
+            <wp:extent cx="5731510" cy="1477645"/>
+            <wp:effectExtent l="0" t="0" r="2540" b="8255"/>
+            <wp:docPr id="261169164" name="그림 1"/>
+            <wp:cNvGraphicFramePr>
+              <a:graphicFrameLocks xmlns:a="http://schemas.openxmlformats.org/drawingml/2006/main" noChangeAspect="1"/>
+            </wp:cNvGraphicFramePr>
+            <a:graphic xmlns:a="http://schemas.openxmlformats.org/drawingml/2006/main">
+              <a:graphicData uri="http://schemas.openxmlformats.org/drawingml/2006/picture">
+                <pic:pic xmlns:pic="http://schemas.openxmlformats.org/drawingml/2006/picture">
+                  <pic:nvPicPr>
+                    <pic:cNvPr id="261169164" name=""/>
+                    <pic:cNvPicPr/>
+                  </pic:nvPicPr>
+                  <pic:blipFill>
+                    <a:blip r:embed="rId80"/>
+                    <a:stretch>
+                      <a:fillRect/>
+                    </a:stretch>
+                  </pic:blipFill>
+                  <pic:spPr>
+                    <a:xfrm>
+                      <a:off x="0" y="0"/>
+                      <a:ext cx="5731510" cy="1477645"/>
+                    </a:xfrm>
+                    <a:prstGeom prst="rect">
+                      <a:avLst/>
+                    </a:prstGeom>
+                  </pic:spPr>
+                </pic:pic>
+              </a:graphicData>
+            </a:graphic>
+          </wp:inline>
+        </w:drawing>
+      </w:r>
+    </w:p>
+    <w:p>
+      <w:r>
+        <w:lastRenderedPageBreak/>
+        <w:drawing>
+          <wp:inline distT="0" distB="0" distL="0" distR="0" wp14:anchorId="504E307F" wp14:editId="484C74EE">
+            <wp:extent cx="5731510" cy="2373630"/>
+            <wp:effectExtent l="0" t="0" r="2540" b="7620"/>
+            <wp:docPr id="847022197" name="그림 1"/>
+            <wp:cNvGraphicFramePr>
+              <a:graphicFrameLocks xmlns:a="http://schemas.openxmlformats.org/drawingml/2006/main" noChangeAspect="1"/>
+            </wp:cNvGraphicFramePr>
+            <a:graphic xmlns:a="http://schemas.openxmlformats.org/drawingml/2006/main">
+              <a:graphicData uri="http://schemas.openxmlformats.org/drawingml/2006/picture">
+                <pic:pic xmlns:pic="http://schemas.openxmlformats.org/drawingml/2006/picture">
+                  <pic:nvPicPr>
+                    <pic:cNvPr id="847022197" name=""/>
+                    <pic:cNvPicPr/>
+                  </pic:nvPicPr>
+                  <pic:blipFill>
+                    <a:blip r:embed="rId81"/>
+                    <a:stretch>
+                      <a:fillRect/>
+                    </a:stretch>
+                  </pic:blipFill>
+                  <pic:spPr>
+                    <a:xfrm>
+                      <a:off x="0" y="0"/>
+                      <a:ext cx="5731510" cy="2373630"/>
+                    </a:xfrm>
+                    <a:prstGeom prst="rect">
+                      <a:avLst/>
+                    </a:prstGeom>
+                  </pic:spPr>
+                </pic:pic>
+              </a:graphicData>
+            </a:graphic>
+          </wp:inline>
+        </w:drawing>
+      </w:r>
+    </w:p>
+    <w:p>
+      <w:r>
+        <w:drawing>
+          <wp:inline distT="0" distB="0" distL="0" distR="0" wp14:anchorId="419B3A06" wp14:editId="682165B2">
+            <wp:extent cx="5731510" cy="2494280"/>
+            <wp:effectExtent l="0" t="0" r="2540" b="1270"/>
+            <wp:docPr id="1725973922" name="그림 1"/>
+            <wp:cNvGraphicFramePr>
+              <a:graphicFrameLocks xmlns:a="http://schemas.openxmlformats.org/drawingml/2006/main" noChangeAspect="1"/>
+            </wp:cNvGraphicFramePr>
+            <a:graphic xmlns:a="http://schemas.openxmlformats.org/drawingml/2006/main">
+              <a:graphicData uri="http://schemas.openxmlformats.org/drawingml/2006/picture">
+                <pic:pic xmlns:pic="http://schemas.openxmlformats.org/drawingml/2006/picture">
+                  <pic:nvPicPr>
+                    <pic:cNvPr id="1725973922" name=""/>
+                    <pic:cNvPicPr/>
+                  </pic:nvPicPr>
+                  <pic:blipFill>
+                    <a:blip r:embed="rId82"/>
+                    <a:stretch>
+                      <a:fillRect/>
+                    </a:stretch>
+                  </pic:blipFill>
+                  <pic:spPr>
+                    <a:xfrm>
+                      <a:off x="0" y="0"/>
+                      <a:ext cx="5731510" cy="2494280"/>
+                    </a:xfrm>
+                    <a:prstGeom prst="rect">
+                      <a:avLst/>
+                    </a:prstGeom>
+                  </pic:spPr>
+                </pic:pic>
+              </a:graphicData>
+            </a:graphic>
+          </wp:inline>
+        </w:drawing>
+      </w:r>
+    </w:p>
+    <w:p>
+      <w:r>
+        <w:drawing>
+          <wp:inline distT="0" distB="0" distL="0" distR="0" wp14:anchorId="0BB131B8" wp14:editId="72B49252">
+            <wp:extent cx="5731510" cy="1697355"/>
+            <wp:effectExtent l="0" t="0" r="2540" b="0"/>
+            <wp:docPr id="929197738" name="그림 1"/>
+            <wp:cNvGraphicFramePr>
+              <a:graphicFrameLocks xmlns:a="http://schemas.openxmlformats.org/drawingml/2006/main" noChangeAspect="1"/>
+            </wp:cNvGraphicFramePr>
+            <a:graphic xmlns:a="http://schemas.openxmlformats.org/drawingml/2006/main">
+              <a:graphicData uri="http://schemas.openxmlformats.org/drawingml/2006/picture">
+                <pic:pic xmlns:pic="http://schemas.openxmlformats.org/drawingml/2006/picture">
+                  <pic:nvPicPr>
+                    <pic:cNvPr id="929197738" name=""/>
+                    <pic:cNvPicPr/>
+                  </pic:nvPicPr>
+                  <pic:blipFill>
+                    <a:blip r:embed="rId83"/>
+                    <a:stretch>
+                      <a:fillRect/>
+                    </a:stretch>
+                  </pic:blipFill>
+                  <pic:spPr>
+                    <a:xfrm>
+                      <a:off x="0" y="0"/>
+                      <a:ext cx="5731510" cy="1697355"/>
+                    </a:xfrm>
+                    <a:prstGeom prst="rect">
+                      <a:avLst/>
+                    </a:prstGeom>
+                  </pic:spPr>
+                </pic:pic>
+              </a:graphicData>
+            </a:graphic>
+          </wp:inline>
+        </w:drawing>
+      </w:r>
+    </w:p>
+    <w:p>
+      <w:r>
+        <w:lastRenderedPageBreak/>
+        <w:drawing>
+          <wp:inline distT="0" distB="0" distL="0" distR="0" wp14:anchorId="4EF9FAB0" wp14:editId="309B452E">
+            <wp:extent cx="5731510" cy="3057525"/>
+            <wp:effectExtent l="0" t="0" r="2540" b="9525"/>
+            <wp:docPr id="1306495279" name="그림 1"/>
+            <wp:cNvGraphicFramePr>
+              <a:graphicFrameLocks xmlns:a="http://schemas.openxmlformats.org/drawingml/2006/main" noChangeAspect="1"/>
+            </wp:cNvGraphicFramePr>
+            <a:graphic xmlns:a="http://schemas.openxmlformats.org/drawingml/2006/main">
+              <a:graphicData uri="http://schemas.openxmlformats.org/drawingml/2006/picture">
+                <pic:pic xmlns:pic="http://schemas.openxmlformats.org/drawingml/2006/picture">
+                  <pic:nvPicPr>
+                    <pic:cNvPr id="1306495279" name=""/>
+                    <pic:cNvPicPr/>
+                  </pic:nvPicPr>
+                  <pic:blipFill>
+                    <a:blip r:embed="rId84"/>
+                    <a:stretch>
+                      <a:fillRect/>
+                    </a:stretch>
+                  </pic:blipFill>
+                  <pic:spPr>
+                    <a:xfrm>
+                      <a:off x="0" y="0"/>
+                      <a:ext cx="5731510" cy="3057525"/>
+                    </a:xfrm>
+                    <a:prstGeom prst="rect">
+                      <a:avLst/>
+                    </a:prstGeom>
+                  </pic:spPr>
+                </pic:pic>
+              </a:graphicData>
+            </a:graphic>
+          </wp:inline>
+        </w:drawing>
+      </w:r>
+    </w:p>
+    <w:p>
+      <w:r>
+        <w:drawing>
+          <wp:inline distT="0" distB="0" distL="0" distR="0" wp14:anchorId="0D1C3E7A" wp14:editId="309DB742">
+            <wp:extent cx="5731510" cy="1889760"/>
+            <wp:effectExtent l="0" t="0" r="2540" b="0"/>
+            <wp:docPr id="1776502839" name="그림 1"/>
+            <wp:cNvGraphicFramePr>
+              <a:graphicFrameLocks xmlns:a="http://schemas.openxmlformats.org/drawingml/2006/main" noChangeAspect="1"/>
+            </wp:cNvGraphicFramePr>
+            <a:graphic xmlns:a="http://schemas.openxmlformats.org/drawingml/2006/main">
+              <a:graphicData uri="http://schemas.openxmlformats.org/drawingml/2006/picture">
+                <pic:pic xmlns:pic="http://schemas.openxmlformats.org/drawingml/2006/picture">
+                  <pic:nvPicPr>
+                    <pic:cNvPr id="1776502839" name=""/>
+                    <pic:cNvPicPr/>
+                  </pic:nvPicPr>
+                  <pic:blipFill>
+                    <a:blip r:embed="rId85"/>
+                    <a:stretch>
+                      <a:fillRect/>
+                    </a:stretch>
+                  </pic:blipFill>
+                  <pic:spPr>
+                    <a:xfrm>
+                      <a:off x="0" y="0"/>
+                      <a:ext cx="5731510" cy="1889760"/>
+                    </a:xfrm>
+                    <a:prstGeom prst="rect">
+                      <a:avLst/>
+                    </a:prstGeom>
+                  </pic:spPr>
+                </pic:pic>
+              </a:graphicData>
+            </a:graphic>
+          </wp:inline>
+        </w:drawing>
+      </w:r>
+    </w:p>
+    <w:p>
+      <w:r>
+        <w:drawing>
+          <wp:inline distT="0" distB="0" distL="0" distR="0" wp14:anchorId="387D8372" wp14:editId="3EC3AF04">
+            <wp:extent cx="5731510" cy="1371600"/>
+            <wp:effectExtent l="0" t="0" r="2540" b="0"/>
+            <wp:docPr id="1436780609" name="그림 1"/>
+            <wp:cNvGraphicFramePr>
+              <a:graphicFrameLocks xmlns:a="http://schemas.openxmlformats.org/drawingml/2006/main" noChangeAspect="1"/>
+            </wp:cNvGraphicFramePr>
+            <a:graphic xmlns:a="http://schemas.openxmlformats.org/drawingml/2006/main">
+              <a:graphicData uri="http://schemas.openxmlformats.org/drawingml/2006/picture">
+                <pic:pic xmlns:pic="http://schemas.openxmlformats.org/drawingml/2006/picture">
+                  <pic:nvPicPr>
+                    <pic:cNvPr id="1436780609" name=""/>
+                    <pic:cNvPicPr/>
+                  </pic:nvPicPr>
+                  <pic:blipFill>
+                    <a:blip r:embed="rId86"/>
+                    <a:stretch>
+                      <a:fillRect/>
+                    </a:stretch>
+                  </pic:blipFill>
+                  <pic:spPr>
+                    <a:xfrm>
+                      <a:off x="0" y="0"/>
+                      <a:ext cx="5731510" cy="1371600"/>
+                    </a:xfrm>
+                    <a:prstGeom prst="rect">
+                      <a:avLst/>
+                    </a:prstGeom>
+                  </pic:spPr>
+                </pic:pic>
+              </a:graphicData>
+            </a:graphic>
+          </wp:inline>
+        </w:drawing>
+      </w:r>
+    </w:p>
+    <w:p>
+      <w:r>
+        <w:drawing>
+          <wp:inline distT="0" distB="0" distL="0" distR="0" wp14:anchorId="43F2BCBE" wp14:editId="3D153369">
+            <wp:extent cx="5731510" cy="1691005"/>
+            <wp:effectExtent l="0" t="0" r="2540" b="4445"/>
+            <wp:docPr id="857842936" name="그림 1"/>
+            <wp:cNvGraphicFramePr>
+              <a:graphicFrameLocks xmlns:a="http://schemas.openxmlformats.org/drawingml/2006/main" noChangeAspect="1"/>
+            </wp:cNvGraphicFramePr>
+            <a:graphic xmlns:a="http://schemas.openxmlformats.org/drawingml/2006/main">
+              <a:graphicData uri="http://schemas.openxmlformats.org/drawingml/2006/picture">
+                <pic:pic xmlns:pic="http://schemas.openxmlformats.org/drawingml/2006/picture">
+                  <pic:nvPicPr>
+                    <pic:cNvPr id="857842936" name=""/>
+                    <pic:cNvPicPr/>
+                  </pic:nvPicPr>
+                  <pic:blipFill>
+                    <a:blip r:embed="rId87"/>
+                    <a:stretch>
+                      <a:fillRect/>
+                    </a:stretch>
+                  </pic:blipFill>
+                  <pic:spPr>
+                    <a:xfrm>
+                      <a:off x="0" y="0"/>
+                      <a:ext cx="5731510" cy="1691005"/>
+                    </a:xfrm>
+                    <a:prstGeom prst="rect">
+                      <a:avLst/>
+                    </a:prstGeom>
+                  </pic:spPr>
+                </pic:pic>
+              </a:graphicData>
+            </a:graphic>
+          </wp:inline>
+        </w:drawing>
+      </w:r>
+    </w:p>
+    <w:p>
+      <w:r>
+        <w:lastRenderedPageBreak/>
+        <w:drawing>
+          <wp:inline distT="0" distB="0" distL="0" distR="0" wp14:anchorId="1EAFFEA4" wp14:editId="454D3ABC">
+            <wp:extent cx="5731510" cy="1647190"/>
+            <wp:effectExtent l="0" t="0" r="2540" b="0"/>
+            <wp:docPr id="906433399" name="그림 1"/>
+            <wp:cNvGraphicFramePr>
+              <a:graphicFrameLocks xmlns:a="http://schemas.openxmlformats.org/drawingml/2006/main" noChangeAspect="1"/>
+            </wp:cNvGraphicFramePr>
+            <a:graphic xmlns:a="http://schemas.openxmlformats.org/drawingml/2006/main">
+              <a:graphicData uri="http://schemas.openxmlformats.org/drawingml/2006/picture">
+                <pic:pic xmlns:pic="http://schemas.openxmlformats.org/drawingml/2006/picture">
+                  <pic:nvPicPr>
+                    <pic:cNvPr id="906433399" name=""/>
+                    <pic:cNvPicPr/>
+                  </pic:nvPicPr>
+                  <pic:blipFill>
+                    <a:blip r:embed="rId88"/>
+                    <a:stretch>
+                      <a:fillRect/>
+                    </a:stretch>
+                  </pic:blipFill>
+                  <pic:spPr>
+                    <a:xfrm>
+                      <a:off x="0" y="0"/>
+                      <a:ext cx="5731510" cy="1647190"/>
+                    </a:xfrm>
+                    <a:prstGeom prst="rect">
+                      <a:avLst/>
+                    </a:prstGeom>
+                  </pic:spPr>
+                </pic:pic>
+              </a:graphicData>
+            </a:graphic>
+          </wp:inline>
+        </w:drawing>
+      </w:r>
+    </w:p>
+    <w:p>
+      <w:r>
+        <w:drawing>
+          <wp:inline distT="0" distB="0" distL="0" distR="0" wp14:anchorId="613EFB98" wp14:editId="773D0722">
+            <wp:extent cx="5731510" cy="4608830"/>
+            <wp:effectExtent l="0" t="0" r="2540" b="1270"/>
+            <wp:docPr id="356685191" name="그림 1"/>
+            <wp:cNvGraphicFramePr>
+              <a:graphicFrameLocks xmlns:a="http://schemas.openxmlformats.org/drawingml/2006/main" noChangeAspect="1"/>
+            </wp:cNvGraphicFramePr>
+            <a:graphic xmlns:a="http://schemas.openxmlformats.org/drawingml/2006/main">
+              <a:graphicData uri="http://schemas.openxmlformats.org/drawingml/2006/picture">
+                <pic:pic xmlns:pic="http://schemas.openxmlformats.org/drawingml/2006/picture">
+                  <pic:nvPicPr>
+                    <pic:cNvPr id="356685191" name=""/>
+                    <pic:cNvPicPr/>
+                  </pic:nvPicPr>
+                  <pic:blipFill>
+                    <a:blip r:embed="rId89"/>
+                    <a:stretch>
+                      <a:fillRect/>
+                    </a:stretch>
+                  </pic:blipFill>
+                  <pic:spPr>
+                    <a:xfrm>
+                      <a:off x="0" y="0"/>
+                      <a:ext cx="5731510" cy="4608830"/>
+                    </a:xfrm>
+                    <a:prstGeom prst="rect">
+                      <a:avLst/>
+                    </a:prstGeom>
+                  </pic:spPr>
+                </pic:pic>
+              </a:graphicData>
+            </a:graphic>
+          </wp:inline>
+        </w:drawing>
+      </w:r>
+      <w:r>
+        <w:lastRenderedPageBreak/>
+        <w:drawing>
+          <wp:inline distT="0" distB="0" distL="0" distR="0" wp14:anchorId="182626B6" wp14:editId="05AD0604">
+            <wp:extent cx="5731510" cy="2527935"/>
+            <wp:effectExtent l="0" t="0" r="2540" b="5715"/>
+            <wp:docPr id="181912096" name="그림 1"/>
+            <wp:cNvGraphicFramePr>
+              <a:graphicFrameLocks xmlns:a="http://schemas.openxmlformats.org/drawingml/2006/main" noChangeAspect="1"/>
+            </wp:cNvGraphicFramePr>
+            <a:graphic xmlns:a="http://schemas.openxmlformats.org/drawingml/2006/main">
+              <a:graphicData uri="http://schemas.openxmlformats.org/drawingml/2006/picture">
+                <pic:pic xmlns:pic="http://schemas.openxmlformats.org/drawingml/2006/picture">
+                  <pic:nvPicPr>
+                    <pic:cNvPr id="181912096" name=""/>
+                    <pic:cNvPicPr/>
+                  </pic:nvPicPr>
+                  <pic:blipFill>
+                    <a:blip r:embed="rId90"/>
+                    <a:stretch>
+                      <a:fillRect/>
+                    </a:stretch>
+                  </pic:blipFill>
+                  <pic:spPr>
+                    <a:xfrm>
+                      <a:off x="0" y="0"/>
+                      <a:ext cx="5731510" cy="2527935"/>
+                    </a:xfrm>
+                    <a:prstGeom prst="rect">
+                      <a:avLst/>
+                    </a:prstGeom>
+                  </pic:spPr>
+                </pic:pic>
+              </a:graphicData>
+            </a:graphic>
+          </wp:inline>
+        </w:drawing>
+      </w:r>
+    </w:p>
+    <w:p>
+      <w:pPr>
+        <w:rPr>
+          <w:rFonts w:hint="eastAsia"/>
+        </w:rPr>
+      </w:pPr>
+      <w:r>
+        <w:drawing>
+          <wp:inline distT="0" distB="0" distL="0" distR="0" wp14:anchorId="6B6483CE" wp14:editId="33A75A49">
+            <wp:extent cx="5731510" cy="2238375"/>
+            <wp:effectExtent l="0" t="0" r="2540" b="9525"/>
+            <wp:docPr id="653852716" name="그림 1"/>
+            <wp:cNvGraphicFramePr>
+              <a:graphicFrameLocks xmlns:a="http://schemas.openxmlformats.org/drawingml/2006/main" noChangeAspect="1"/>
+            </wp:cNvGraphicFramePr>
+            <a:graphic xmlns:a="http://schemas.openxmlformats.org/drawingml/2006/main">
+              <a:graphicData uri="http://schemas.openxmlformats.org/drawingml/2006/picture">
+                <pic:pic xmlns:pic="http://schemas.openxmlformats.org/drawingml/2006/picture">
+                  <pic:nvPicPr>
+                    <pic:cNvPr id="653852716" name=""/>
+                    <pic:cNvPicPr/>
+                  </pic:nvPicPr>
+                  <pic:blipFill>
+                    <a:blip r:embed="rId91"/>
+                    <a:stretch>
+                      <a:fillRect/>
+                    </a:stretch>
+                  </pic:blipFill>
+                  <pic:spPr>
+                    <a:xfrm>
+                      <a:off x="0" y="0"/>
+                      <a:ext cx="5731510" cy="2238375"/>
+                    </a:xfrm>
+                    <a:prstGeom prst="rect">
+                      <a:avLst/>
+                    </a:prstGeom>
+                  </pic:spPr>
+                </pic:pic>
+              </a:graphicData>
+            </a:graphic>
+          </wp:inline>
+        </w:drawing>
+      </w:r>
+    </w:p>
     <w:p>
       <w:pPr>
         <w:pStyle w:val="2"/>
@@ -2829,11 +3968,560 @@
       </w:r>
     </w:p>
     <w:p>
+      <w:r>
+        <w:drawing>
+          <wp:inline distT="0" distB="0" distL="0" distR="0" wp14:anchorId="6F145946" wp14:editId="7B331EFC">
+            <wp:extent cx="5731510" cy="1708150"/>
+            <wp:effectExtent l="0" t="0" r="2540" b="6350"/>
+            <wp:docPr id="387111736" name="그림 1"/>
+            <wp:cNvGraphicFramePr>
+              <a:graphicFrameLocks xmlns:a="http://schemas.openxmlformats.org/drawingml/2006/main" noChangeAspect="1"/>
+            </wp:cNvGraphicFramePr>
+            <a:graphic xmlns:a="http://schemas.openxmlformats.org/drawingml/2006/main">
+              <a:graphicData uri="http://schemas.openxmlformats.org/drawingml/2006/picture">
+                <pic:pic xmlns:pic="http://schemas.openxmlformats.org/drawingml/2006/picture">
+                  <pic:nvPicPr>
+                    <pic:cNvPr id="387111736" name=""/>
+                    <pic:cNvPicPr/>
+                  </pic:nvPicPr>
+                  <pic:blipFill>
+                    <a:blip r:embed="rId92"/>
+                    <a:stretch>
+                      <a:fillRect/>
+                    </a:stretch>
+                  </pic:blipFill>
+                  <pic:spPr>
+                    <a:xfrm>
+                      <a:off x="0" y="0"/>
+                      <a:ext cx="5731510" cy="1708150"/>
+                    </a:xfrm>
+                    <a:prstGeom prst="rect">
+                      <a:avLst/>
+                    </a:prstGeom>
+                  </pic:spPr>
+                </pic:pic>
+              </a:graphicData>
+            </a:graphic>
+          </wp:inline>
+        </w:drawing>
+      </w:r>
+    </w:p>
+    <w:p>
+      <w:r>
+        <w:lastRenderedPageBreak/>
+        <w:drawing>
+          <wp:inline distT="0" distB="0" distL="0" distR="0" wp14:anchorId="37B64950" wp14:editId="7ADF5B92">
+            <wp:extent cx="5731510" cy="2773045"/>
+            <wp:effectExtent l="0" t="0" r="2540" b="8255"/>
+            <wp:docPr id="253362965" name="그림 1"/>
+            <wp:cNvGraphicFramePr>
+              <a:graphicFrameLocks xmlns:a="http://schemas.openxmlformats.org/drawingml/2006/main" noChangeAspect="1"/>
+            </wp:cNvGraphicFramePr>
+            <a:graphic xmlns:a="http://schemas.openxmlformats.org/drawingml/2006/main">
+              <a:graphicData uri="http://schemas.openxmlformats.org/drawingml/2006/picture">
+                <pic:pic xmlns:pic="http://schemas.openxmlformats.org/drawingml/2006/picture">
+                  <pic:nvPicPr>
+                    <pic:cNvPr id="253362965" name=""/>
+                    <pic:cNvPicPr/>
+                  </pic:nvPicPr>
+                  <pic:blipFill>
+                    <a:blip r:embed="rId93"/>
+                    <a:stretch>
+                      <a:fillRect/>
+                    </a:stretch>
+                  </pic:blipFill>
+                  <pic:spPr>
+                    <a:xfrm>
+                      <a:off x="0" y="0"/>
+                      <a:ext cx="5731510" cy="2773045"/>
+                    </a:xfrm>
+                    <a:prstGeom prst="rect">
+                      <a:avLst/>
+                    </a:prstGeom>
+                  </pic:spPr>
+                </pic:pic>
+              </a:graphicData>
+            </a:graphic>
+          </wp:inline>
+        </w:drawing>
+      </w:r>
+    </w:p>
+    <w:p>
+      <w:r>
+        <w:drawing>
+          <wp:inline distT="0" distB="0" distL="0" distR="0" wp14:anchorId="6E4CCD7C" wp14:editId="2F7FD79E">
+            <wp:extent cx="5731510" cy="2007235"/>
+            <wp:effectExtent l="0" t="0" r="2540" b="0"/>
+            <wp:docPr id="707053555" name="그림 1"/>
+            <wp:cNvGraphicFramePr>
+              <a:graphicFrameLocks xmlns:a="http://schemas.openxmlformats.org/drawingml/2006/main" noChangeAspect="1"/>
+            </wp:cNvGraphicFramePr>
+            <a:graphic xmlns:a="http://schemas.openxmlformats.org/drawingml/2006/main">
+              <a:graphicData uri="http://schemas.openxmlformats.org/drawingml/2006/picture">
+                <pic:pic xmlns:pic="http://schemas.openxmlformats.org/drawingml/2006/picture">
+                  <pic:nvPicPr>
+                    <pic:cNvPr id="707053555" name=""/>
+                    <pic:cNvPicPr/>
+                  </pic:nvPicPr>
+                  <pic:blipFill>
+                    <a:blip r:embed="rId94"/>
+                    <a:stretch>
+                      <a:fillRect/>
+                    </a:stretch>
+                  </pic:blipFill>
+                  <pic:spPr>
+                    <a:xfrm>
+                      <a:off x="0" y="0"/>
+                      <a:ext cx="5731510" cy="2007235"/>
+                    </a:xfrm>
+                    <a:prstGeom prst="rect">
+                      <a:avLst/>
+                    </a:prstGeom>
+                  </pic:spPr>
+                </pic:pic>
+              </a:graphicData>
+            </a:graphic>
+          </wp:inline>
+        </w:drawing>
+      </w:r>
+    </w:p>
+    <w:p>
+      <w:r>
+        <w:drawing>
+          <wp:inline distT="0" distB="0" distL="0" distR="0" wp14:anchorId="275BDE5C" wp14:editId="70F156DD">
+            <wp:extent cx="5731510" cy="1093470"/>
+            <wp:effectExtent l="0" t="0" r="2540" b="0"/>
+            <wp:docPr id="1197185310" name="그림 1"/>
+            <wp:cNvGraphicFramePr>
+              <a:graphicFrameLocks xmlns:a="http://schemas.openxmlformats.org/drawingml/2006/main" noChangeAspect="1"/>
+            </wp:cNvGraphicFramePr>
+            <a:graphic xmlns:a="http://schemas.openxmlformats.org/drawingml/2006/main">
+              <a:graphicData uri="http://schemas.openxmlformats.org/drawingml/2006/picture">
+                <pic:pic xmlns:pic="http://schemas.openxmlformats.org/drawingml/2006/picture">
+                  <pic:nvPicPr>
+                    <pic:cNvPr id="1197185310" name=""/>
+                    <pic:cNvPicPr/>
+                  </pic:nvPicPr>
+                  <pic:blipFill>
+                    <a:blip r:embed="rId95"/>
+                    <a:stretch>
+                      <a:fillRect/>
+                    </a:stretch>
+                  </pic:blipFill>
+                  <pic:spPr>
+                    <a:xfrm>
+                      <a:off x="0" y="0"/>
+                      <a:ext cx="5731510" cy="1093470"/>
+                    </a:xfrm>
+                    <a:prstGeom prst="rect">
+                      <a:avLst/>
+                    </a:prstGeom>
+                  </pic:spPr>
+                </pic:pic>
+              </a:graphicData>
+            </a:graphic>
+          </wp:inline>
+        </w:drawing>
+      </w:r>
+    </w:p>
+    <w:p>
+      <w:r>
+        <w:lastRenderedPageBreak/>
+        <w:drawing>
+          <wp:inline distT="0" distB="0" distL="0" distR="0" wp14:anchorId="41784A7C" wp14:editId="343242BF">
+            <wp:extent cx="5731510" cy="2832735"/>
+            <wp:effectExtent l="0" t="0" r="2540" b="5715"/>
+            <wp:docPr id="338270069" name="그림 1"/>
+            <wp:cNvGraphicFramePr>
+              <a:graphicFrameLocks xmlns:a="http://schemas.openxmlformats.org/drawingml/2006/main" noChangeAspect="1"/>
+            </wp:cNvGraphicFramePr>
+            <a:graphic xmlns:a="http://schemas.openxmlformats.org/drawingml/2006/main">
+              <a:graphicData uri="http://schemas.openxmlformats.org/drawingml/2006/picture">
+                <pic:pic xmlns:pic="http://schemas.openxmlformats.org/drawingml/2006/picture">
+                  <pic:nvPicPr>
+                    <pic:cNvPr id="338270069" name=""/>
+                    <pic:cNvPicPr/>
+                  </pic:nvPicPr>
+                  <pic:blipFill>
+                    <a:blip r:embed="rId96"/>
+                    <a:stretch>
+                      <a:fillRect/>
+                    </a:stretch>
+                  </pic:blipFill>
+                  <pic:spPr>
+                    <a:xfrm>
+                      <a:off x="0" y="0"/>
+                      <a:ext cx="5731510" cy="2832735"/>
+                    </a:xfrm>
+                    <a:prstGeom prst="rect">
+                      <a:avLst/>
+                    </a:prstGeom>
+                  </pic:spPr>
+                </pic:pic>
+              </a:graphicData>
+            </a:graphic>
+          </wp:inline>
+        </w:drawing>
+      </w:r>
+    </w:p>
+    <w:p>
+      <w:r>
+        <w:drawing>
+          <wp:inline distT="0" distB="0" distL="0" distR="0" wp14:anchorId="1C576D65" wp14:editId="10925E48">
+            <wp:extent cx="5731510" cy="3155950"/>
+            <wp:effectExtent l="0" t="0" r="2540" b="6350"/>
+            <wp:docPr id="1053597995" name="그림 1"/>
+            <wp:cNvGraphicFramePr>
+              <a:graphicFrameLocks xmlns:a="http://schemas.openxmlformats.org/drawingml/2006/main" noChangeAspect="1"/>
+            </wp:cNvGraphicFramePr>
+            <a:graphic xmlns:a="http://schemas.openxmlformats.org/drawingml/2006/main">
+              <a:graphicData uri="http://schemas.openxmlformats.org/drawingml/2006/picture">
+                <pic:pic xmlns:pic="http://schemas.openxmlformats.org/drawingml/2006/picture">
+                  <pic:nvPicPr>
+                    <pic:cNvPr id="1053597995" name=""/>
+                    <pic:cNvPicPr/>
+                  </pic:nvPicPr>
+                  <pic:blipFill>
+                    <a:blip r:embed="rId97"/>
+                    <a:stretch>
+                      <a:fillRect/>
+                    </a:stretch>
+                  </pic:blipFill>
+                  <pic:spPr>
+                    <a:xfrm>
+                      <a:off x="0" y="0"/>
+                      <a:ext cx="5731510" cy="3155950"/>
+                    </a:xfrm>
+                    <a:prstGeom prst="rect">
+                      <a:avLst/>
+                    </a:prstGeom>
+                  </pic:spPr>
+                </pic:pic>
+              </a:graphicData>
+            </a:graphic>
+          </wp:inline>
+        </w:drawing>
+      </w:r>
+    </w:p>
+    <w:p>
+      <w:r>
+        <w:lastRenderedPageBreak/>
+        <w:drawing>
+          <wp:inline distT="0" distB="0" distL="0" distR="0" wp14:anchorId="75642E51" wp14:editId="1CB55475">
+            <wp:extent cx="5731510" cy="2635250"/>
+            <wp:effectExtent l="0" t="0" r="2540" b="0"/>
+            <wp:docPr id="2097418357" name="그림 1"/>
+            <wp:cNvGraphicFramePr>
+              <a:graphicFrameLocks xmlns:a="http://schemas.openxmlformats.org/drawingml/2006/main" noChangeAspect="1"/>
+            </wp:cNvGraphicFramePr>
+            <a:graphic xmlns:a="http://schemas.openxmlformats.org/drawingml/2006/main">
+              <a:graphicData uri="http://schemas.openxmlformats.org/drawingml/2006/picture">
+                <pic:pic xmlns:pic="http://schemas.openxmlformats.org/drawingml/2006/picture">
+                  <pic:nvPicPr>
+                    <pic:cNvPr id="2097418357" name=""/>
+                    <pic:cNvPicPr/>
+                  </pic:nvPicPr>
+                  <pic:blipFill>
+                    <a:blip r:embed="rId98"/>
+                    <a:stretch>
+                      <a:fillRect/>
+                    </a:stretch>
+                  </pic:blipFill>
+                  <pic:spPr>
+                    <a:xfrm>
+                      <a:off x="0" y="0"/>
+                      <a:ext cx="5731510" cy="2635250"/>
+                    </a:xfrm>
+                    <a:prstGeom prst="rect">
+                      <a:avLst/>
+                    </a:prstGeom>
+                  </pic:spPr>
+                </pic:pic>
+              </a:graphicData>
+            </a:graphic>
+          </wp:inline>
+        </w:drawing>
+      </w:r>
+    </w:p>
+    <w:p>
+      <w:r>
+        <w:drawing>
+          <wp:inline distT="0" distB="0" distL="0" distR="0" wp14:anchorId="01AE2516" wp14:editId="089B0441">
+            <wp:extent cx="5731510" cy="2414905"/>
+            <wp:effectExtent l="0" t="0" r="2540" b="4445"/>
+            <wp:docPr id="1667094313" name="그림 1"/>
+            <wp:cNvGraphicFramePr>
+              <a:graphicFrameLocks xmlns:a="http://schemas.openxmlformats.org/drawingml/2006/main" noChangeAspect="1"/>
+            </wp:cNvGraphicFramePr>
+            <a:graphic xmlns:a="http://schemas.openxmlformats.org/drawingml/2006/main">
+              <a:graphicData uri="http://schemas.openxmlformats.org/drawingml/2006/picture">
+                <pic:pic xmlns:pic="http://schemas.openxmlformats.org/drawingml/2006/picture">
+                  <pic:nvPicPr>
+                    <pic:cNvPr id="1667094313" name=""/>
+                    <pic:cNvPicPr/>
+                  </pic:nvPicPr>
+                  <pic:blipFill>
+                    <a:blip r:embed="rId99"/>
+                    <a:stretch>
+                      <a:fillRect/>
+                    </a:stretch>
+                  </pic:blipFill>
+                  <pic:spPr>
+                    <a:xfrm>
+                      <a:off x="0" y="0"/>
+                      <a:ext cx="5731510" cy="2414905"/>
+                    </a:xfrm>
+                    <a:prstGeom prst="rect">
+                      <a:avLst/>
+                    </a:prstGeom>
+                  </pic:spPr>
+                </pic:pic>
+              </a:graphicData>
+            </a:graphic>
+          </wp:inline>
+        </w:drawing>
+      </w:r>
+    </w:p>
+    <w:p>
+      <w:r>
+        <w:drawing>
+          <wp:inline distT="0" distB="0" distL="0" distR="0" wp14:anchorId="378400EF" wp14:editId="48621722">
+            <wp:extent cx="5731510" cy="2628265"/>
+            <wp:effectExtent l="0" t="0" r="2540" b="635"/>
+            <wp:docPr id="2051158278" name="그림 1"/>
+            <wp:cNvGraphicFramePr>
+              <a:graphicFrameLocks xmlns:a="http://schemas.openxmlformats.org/drawingml/2006/main" noChangeAspect="1"/>
+            </wp:cNvGraphicFramePr>
+            <a:graphic xmlns:a="http://schemas.openxmlformats.org/drawingml/2006/main">
+              <a:graphicData uri="http://schemas.openxmlformats.org/drawingml/2006/picture">
+                <pic:pic xmlns:pic="http://schemas.openxmlformats.org/drawingml/2006/picture">
+                  <pic:nvPicPr>
+                    <pic:cNvPr id="2051158278" name=""/>
+                    <pic:cNvPicPr/>
+                  </pic:nvPicPr>
+                  <pic:blipFill>
+                    <a:blip r:embed="rId100"/>
+                    <a:stretch>
+                      <a:fillRect/>
+                    </a:stretch>
+                  </pic:blipFill>
+                  <pic:spPr>
+                    <a:xfrm>
+                      <a:off x="0" y="0"/>
+                      <a:ext cx="5731510" cy="2628265"/>
+                    </a:xfrm>
+                    <a:prstGeom prst="rect">
+                      <a:avLst/>
+                    </a:prstGeom>
+                  </pic:spPr>
+                </pic:pic>
+              </a:graphicData>
+            </a:graphic>
+          </wp:inline>
+        </w:drawing>
+      </w:r>
+    </w:p>
+    <w:p>
+      <w:r>
+        <w:lastRenderedPageBreak/>
+        <w:drawing>
+          <wp:inline distT="0" distB="0" distL="0" distR="0" wp14:anchorId="2F9FFFDC" wp14:editId="12593FD6">
+            <wp:extent cx="5731510" cy="2854960"/>
+            <wp:effectExtent l="0" t="0" r="2540" b="2540"/>
+            <wp:docPr id="644392313" name="그림 1"/>
+            <wp:cNvGraphicFramePr>
+              <a:graphicFrameLocks xmlns:a="http://schemas.openxmlformats.org/drawingml/2006/main" noChangeAspect="1"/>
+            </wp:cNvGraphicFramePr>
+            <a:graphic xmlns:a="http://schemas.openxmlformats.org/drawingml/2006/main">
+              <a:graphicData uri="http://schemas.openxmlformats.org/drawingml/2006/picture">
+                <pic:pic xmlns:pic="http://schemas.openxmlformats.org/drawingml/2006/picture">
+                  <pic:nvPicPr>
+                    <pic:cNvPr id="644392313" name=""/>
+                    <pic:cNvPicPr/>
+                  </pic:nvPicPr>
+                  <pic:blipFill>
+                    <a:blip r:embed="rId101"/>
+                    <a:stretch>
+                      <a:fillRect/>
+                    </a:stretch>
+                  </pic:blipFill>
+                  <pic:spPr>
+                    <a:xfrm>
+                      <a:off x="0" y="0"/>
+                      <a:ext cx="5731510" cy="2854960"/>
+                    </a:xfrm>
+                    <a:prstGeom prst="rect">
+                      <a:avLst/>
+                    </a:prstGeom>
+                  </pic:spPr>
+                </pic:pic>
+              </a:graphicData>
+            </a:graphic>
+          </wp:inline>
+        </w:drawing>
+      </w:r>
+    </w:p>
+    <w:p>
+      <w:r>
+        <w:drawing>
+          <wp:inline distT="0" distB="0" distL="0" distR="0" wp14:anchorId="31C0C06E" wp14:editId="4BD35978">
+            <wp:extent cx="5731510" cy="2827655"/>
+            <wp:effectExtent l="0" t="0" r="2540" b="0"/>
+            <wp:docPr id="1152989087" name="그림 1"/>
+            <wp:cNvGraphicFramePr>
+              <a:graphicFrameLocks xmlns:a="http://schemas.openxmlformats.org/drawingml/2006/main" noChangeAspect="1"/>
+            </wp:cNvGraphicFramePr>
+            <a:graphic xmlns:a="http://schemas.openxmlformats.org/drawingml/2006/main">
+              <a:graphicData uri="http://schemas.openxmlformats.org/drawingml/2006/picture">
+                <pic:pic xmlns:pic="http://schemas.openxmlformats.org/drawingml/2006/picture">
+                  <pic:nvPicPr>
+                    <pic:cNvPr id="1152989087" name=""/>
+                    <pic:cNvPicPr/>
+                  </pic:nvPicPr>
+                  <pic:blipFill>
+                    <a:blip r:embed="rId102"/>
+                    <a:stretch>
+                      <a:fillRect/>
+                    </a:stretch>
+                  </pic:blipFill>
+                  <pic:spPr>
+                    <a:xfrm>
+                      <a:off x="0" y="0"/>
+                      <a:ext cx="5731510" cy="2827655"/>
+                    </a:xfrm>
+                    <a:prstGeom prst="rect">
+                      <a:avLst/>
+                    </a:prstGeom>
+                  </pic:spPr>
+                </pic:pic>
+              </a:graphicData>
+            </a:graphic>
+          </wp:inline>
+        </w:drawing>
+      </w:r>
+    </w:p>
+    <w:p>
+      <w:r>
+        <w:lastRenderedPageBreak/>
+        <w:drawing>
+          <wp:inline distT="0" distB="0" distL="0" distR="0" wp14:anchorId="38192FCF" wp14:editId="555F8827">
+            <wp:extent cx="5731510" cy="2809240"/>
+            <wp:effectExtent l="0" t="0" r="2540" b="0"/>
+            <wp:docPr id="1071681848" name="그림 1"/>
+            <wp:cNvGraphicFramePr>
+              <a:graphicFrameLocks xmlns:a="http://schemas.openxmlformats.org/drawingml/2006/main" noChangeAspect="1"/>
+            </wp:cNvGraphicFramePr>
+            <a:graphic xmlns:a="http://schemas.openxmlformats.org/drawingml/2006/main">
+              <a:graphicData uri="http://schemas.openxmlformats.org/drawingml/2006/picture">
+                <pic:pic xmlns:pic="http://schemas.openxmlformats.org/drawingml/2006/picture">
+                  <pic:nvPicPr>
+                    <pic:cNvPr id="1071681848" name=""/>
+                    <pic:cNvPicPr/>
+                  </pic:nvPicPr>
+                  <pic:blipFill>
+                    <a:blip r:embed="rId103"/>
+                    <a:stretch>
+                      <a:fillRect/>
+                    </a:stretch>
+                  </pic:blipFill>
+                  <pic:spPr>
+                    <a:xfrm>
+                      <a:off x="0" y="0"/>
+                      <a:ext cx="5731510" cy="2809240"/>
+                    </a:xfrm>
+                    <a:prstGeom prst="rect">
+                      <a:avLst/>
+                    </a:prstGeom>
+                  </pic:spPr>
+                </pic:pic>
+              </a:graphicData>
+            </a:graphic>
+          </wp:inline>
+        </w:drawing>
+      </w:r>
+    </w:p>
+    <w:p>
+      <w:r>
+        <w:drawing>
+          <wp:inline distT="0" distB="0" distL="0" distR="0" wp14:anchorId="483F4A44" wp14:editId="1FCC8F84">
+            <wp:extent cx="5731510" cy="2555240"/>
+            <wp:effectExtent l="0" t="0" r="2540" b="0"/>
+            <wp:docPr id="661410889" name="그림 1"/>
+            <wp:cNvGraphicFramePr>
+              <a:graphicFrameLocks xmlns:a="http://schemas.openxmlformats.org/drawingml/2006/main" noChangeAspect="1"/>
+            </wp:cNvGraphicFramePr>
+            <a:graphic xmlns:a="http://schemas.openxmlformats.org/drawingml/2006/main">
+              <a:graphicData uri="http://schemas.openxmlformats.org/drawingml/2006/picture">
+                <pic:pic xmlns:pic="http://schemas.openxmlformats.org/drawingml/2006/picture">
+                  <pic:nvPicPr>
+                    <pic:cNvPr id="661410889" name=""/>
+                    <pic:cNvPicPr/>
+                  </pic:nvPicPr>
+                  <pic:blipFill>
+                    <a:blip r:embed="rId104"/>
+                    <a:stretch>
+                      <a:fillRect/>
+                    </a:stretch>
+                  </pic:blipFill>
+                  <pic:spPr>
+                    <a:xfrm>
+                      <a:off x="0" y="0"/>
+                      <a:ext cx="5731510" cy="2555240"/>
+                    </a:xfrm>
+                    <a:prstGeom prst="rect">
+                      <a:avLst/>
+                    </a:prstGeom>
+                  </pic:spPr>
+                </pic:pic>
+              </a:graphicData>
+            </a:graphic>
+          </wp:inline>
+        </w:drawing>
+      </w:r>
+    </w:p>
+    <w:p>
       <w:pPr>
         <w:rPr>
           <w:rFonts w:hint="eastAsia"/>
         </w:rPr>
       </w:pPr>
+      <w:r>
+        <w:drawing>
+          <wp:inline distT="0" distB="0" distL="0" distR="0" wp14:anchorId="4687BA35" wp14:editId="225596C0">
+            <wp:extent cx="5731510" cy="2621915"/>
+            <wp:effectExtent l="0" t="0" r="2540" b="6985"/>
+            <wp:docPr id="940323170" name="그림 1"/>
+            <wp:cNvGraphicFramePr>
+              <a:graphicFrameLocks xmlns:a="http://schemas.openxmlformats.org/drawingml/2006/main" noChangeAspect="1"/>
+            </wp:cNvGraphicFramePr>
+            <a:graphic xmlns:a="http://schemas.openxmlformats.org/drawingml/2006/main">
+              <a:graphicData uri="http://schemas.openxmlformats.org/drawingml/2006/picture">
+                <pic:pic xmlns:pic="http://schemas.openxmlformats.org/drawingml/2006/picture">
+                  <pic:nvPicPr>
+                    <pic:cNvPr id="940323170" name=""/>
+                    <pic:cNvPicPr/>
+                  </pic:nvPicPr>
+                  <pic:blipFill>
+                    <a:blip r:embed="rId105"/>
+                    <a:stretch>
+                      <a:fillRect/>
+                    </a:stretch>
+                  </pic:blipFill>
+                  <pic:spPr>
+                    <a:xfrm>
+                      <a:off x="0" y="0"/>
+                      <a:ext cx="5731510" cy="2621915"/>
+                    </a:xfrm>
+                    <a:prstGeom prst="rect">
+                      <a:avLst/>
+                    </a:prstGeom>
+                  </pic:spPr>
+                </pic:pic>
+              </a:graphicData>
+            </a:graphic>
+          </wp:inline>
+        </w:drawing>
+      </w:r>
     </w:p>
     <w:p/>
     <w:sectPr>

</xml_diff>